<commit_message>
some changes in the Report
</commit_message>
<xml_diff>
--- a/Report.docx
+++ b/Report.docx
@@ -1,6 +1,6 @@
 
 <file path=word/document.xml><?xml version="1.0" encoding="utf-8"?>
-<w:document xmlns:wpc="http://schemas.microsoft.com/office/word/2010/wordprocessingCanvas" xmlns:cx="http://schemas.microsoft.com/office/drawing/2014/chartex" xmlns:mc="http://schemas.openxmlformats.org/markup-compatibility/2006" xmlns:o="urn:schemas-microsoft-com:office:office" xmlns:r="http://schemas.openxmlformats.org/officeDocument/2006/relationships" xmlns:m="http://schemas.openxmlformats.org/officeDocument/2006/math" xmlns:v="urn:schemas-microsoft-com:vml" xmlns:wp14="http://schemas.microsoft.com/office/word/2010/wordprocessingDrawing" xmlns:wp="http://schemas.openxmlformats.org/drawingml/2006/wordprocessingDrawing" xmlns:w10="urn:schemas-microsoft-com:office:word" xmlns:w="http://schemas.openxmlformats.org/wordprocessingml/2006/main" xmlns:w14="http://schemas.microsoft.com/office/word/2010/wordml" xmlns:w15="http://schemas.microsoft.com/office/word/2012/wordml" xmlns:w16se="http://schemas.microsoft.com/office/word/2015/wordml/symex" xmlns:wpg="http://schemas.microsoft.com/office/word/2010/wordprocessingGroup" xmlns:wpi="http://schemas.microsoft.com/office/word/2010/wordprocessingInk" xmlns:wne="http://schemas.microsoft.com/office/word/2006/wordml" xmlns:wps="http://schemas.microsoft.com/office/word/2010/wordprocessingShape" mc:Ignorable="w14 w15 w16se wp14">
+<w:document xmlns:wpc="http://schemas.microsoft.com/office/word/2010/wordprocessingCanvas" xmlns:cx="http://schemas.microsoft.com/office/drawing/2014/chartex" xmlns:cx1="http://schemas.microsoft.com/office/drawing/2015/9/8/chartex" xmlns:mc="http://schemas.openxmlformats.org/markup-compatibility/2006" xmlns:o="urn:schemas-microsoft-com:office:office" xmlns:r="http://schemas.openxmlformats.org/officeDocument/2006/relationships" xmlns:m="http://schemas.openxmlformats.org/officeDocument/2006/math" xmlns:v="urn:schemas-microsoft-com:vml" xmlns:wp14="http://schemas.microsoft.com/office/word/2010/wordprocessingDrawing" xmlns:wp="http://schemas.openxmlformats.org/drawingml/2006/wordprocessingDrawing" xmlns:w10="urn:schemas-microsoft-com:office:word" xmlns:w="http://schemas.openxmlformats.org/wordprocessingml/2006/main" xmlns:w14="http://schemas.microsoft.com/office/word/2010/wordml" xmlns:w15="http://schemas.microsoft.com/office/word/2012/wordml" xmlns:w16se="http://schemas.microsoft.com/office/word/2015/wordml/symex" xmlns:wpg="http://schemas.microsoft.com/office/word/2010/wordprocessingGroup" xmlns:wpi="http://schemas.microsoft.com/office/word/2010/wordprocessingInk" xmlns:wne="http://schemas.microsoft.com/office/word/2006/wordml" xmlns:wps="http://schemas.microsoft.com/office/word/2010/wordprocessingShape" mc:Ignorable="w14 w15 w16se wp14">
   <w:body>
     <w:p>
       <w:pPr>
@@ -424,23 +424,13 @@
           <w:szCs w:val="28"/>
         </w:rPr>
       </w:pPr>
-      <w:proofErr w:type="spellStart"/>
-      <w:r>
-        <w:rPr>
-          <w:rFonts w:asciiTheme="majorBidi" w:hAnsiTheme="majorBidi" w:cstheme="majorBidi"/>
-          <w:sz w:val="28"/>
-          <w:szCs w:val="28"/>
-        </w:rPr>
-        <w:t>Yomna</w:t>
-      </w:r>
-      <w:proofErr w:type="spellEnd"/>
-      <w:r>
-        <w:rPr>
-          <w:rFonts w:asciiTheme="majorBidi" w:hAnsiTheme="majorBidi" w:cstheme="majorBidi"/>
-          <w:sz w:val="28"/>
-          <w:szCs w:val="28"/>
-        </w:rPr>
-        <w:t xml:space="preserve"> Gamal</w:t>
+      <w:r>
+        <w:rPr>
+          <w:rFonts w:asciiTheme="majorBidi" w:hAnsiTheme="majorBidi" w:cstheme="majorBidi"/>
+          <w:sz w:val="28"/>
+          <w:szCs w:val="28"/>
+        </w:rPr>
+        <w:t>Yomna Gamal</w:t>
       </w:r>
       <w:r>
         <w:rPr>
@@ -1523,18 +1513,1420 @@
     </w:p>
     <w:p>
       <w:pPr>
-        <w:rPr>
-          <w:rFonts w:asciiTheme="majorBidi" w:hAnsiTheme="majorBidi" w:cstheme="majorBidi"/>
-        </w:rPr>
-      </w:pPr>
-    </w:p>
-    <w:p>
-      <w:pPr>
-        <w:rPr>
-          <w:rFonts w:asciiTheme="majorBidi" w:hAnsiTheme="majorBidi" w:cstheme="majorBidi"/>
+        <w:pStyle w:val="ListParagraph"/>
+        <w:numPr>
+          <w:ilvl w:val="0"/>
+          <w:numId w:val="1"/>
+        </w:numPr>
+        <w:spacing w:line="360" w:lineRule="auto"/>
+        <w:rPr>
+          <w:rFonts w:asciiTheme="majorBidi" w:hAnsiTheme="majorBidi" w:cstheme="majorBidi"/>
+          <w:b/>
+          <w:bCs/>
+          <w:sz w:val="28"/>
+          <w:szCs w:val="28"/>
+          <w:u w:val="single"/>
+        </w:rPr>
+      </w:pPr>
+      <w:r>
+        <w:rPr>
+          <w:rFonts w:asciiTheme="majorBidi" w:hAnsiTheme="majorBidi" w:cstheme="majorBidi"/>
+          <w:b/>
+          <w:bCs/>
+          <w:sz w:val="28"/>
+          <w:szCs w:val="28"/>
+          <w:u w:val="single"/>
+        </w:rPr>
+        <w:t xml:space="preserve">Sample screenshots of </w:t>
+      </w:r>
+      <w:r>
+        <w:rPr>
+          <w:rFonts w:asciiTheme="majorBidi" w:hAnsiTheme="majorBidi" w:cstheme="majorBidi"/>
+          <w:b/>
+          <w:bCs/>
+          <w:sz w:val="28"/>
+          <w:szCs w:val="28"/>
+          <w:u w:val="single"/>
+        </w:rPr>
+        <w:t xml:space="preserve">the </w:t>
+      </w:r>
+      <w:r>
+        <w:rPr>
+          <w:rFonts w:asciiTheme="majorBidi" w:hAnsiTheme="majorBidi" w:cstheme="majorBidi"/>
+          <w:b/>
+          <w:bCs/>
+          <w:sz w:val="28"/>
+          <w:szCs w:val="28"/>
+          <w:u w:val="single"/>
+        </w:rPr>
+        <w:t>program</w:t>
+      </w:r>
+    </w:p>
+    <w:p>
+      <w:pPr>
+        <w:pStyle w:val="ListParagraph"/>
+        <w:numPr>
+          <w:ilvl w:val="0"/>
+          <w:numId w:val="9"/>
+        </w:numPr>
+        <w:spacing w:line="360" w:lineRule="auto"/>
+        <w:ind w:left="1080"/>
+        <w:rPr>
+          <w:rFonts w:asciiTheme="majorBidi" w:hAnsiTheme="majorBidi" w:cstheme="majorBidi"/>
+          <w:i/>
+          <w:iCs/>
+          <w:sz w:val="28"/>
+          <w:szCs w:val="28"/>
+          <w:u w:val="single"/>
+        </w:rPr>
+      </w:pPr>
+      <w:r>
+        <w:rPr>
+          <w:rFonts w:asciiTheme="majorBidi" w:hAnsiTheme="majorBidi" w:cstheme="majorBidi"/>
+          <w:i/>
+          <w:iCs/>
+          <w:sz w:val="28"/>
+          <w:szCs w:val="28"/>
+          <w:u w:val="single"/>
+        </w:rPr>
+        <w:t>Log in and Sign up</w:t>
+      </w:r>
+    </w:p>
+    <w:p>
+      <w:pPr>
+        <w:pStyle w:val="ListParagraph"/>
+        <w:ind w:left="1080"/>
+        <w:rPr>
+          <w:rFonts w:asciiTheme="majorBidi" w:hAnsiTheme="majorBidi" w:cstheme="majorBidi"/>
+          <w:sz w:val="28"/>
+          <w:szCs w:val="28"/>
+        </w:rPr>
+      </w:pPr>
+      <w:r>
+        <w:rPr>
+          <w:rFonts w:asciiTheme="majorBidi" w:hAnsiTheme="majorBidi" w:cstheme="majorBidi"/>
+          <w:sz w:val="28"/>
+          <w:szCs w:val="28"/>
+        </w:rPr>
+        <w:t>If it’s your first time to open the form you must sign in and fill all fields, that will open the Main Page of the form</w:t>
+      </w:r>
+      <w:r>
+        <w:rPr>
+          <w:rFonts w:asciiTheme="majorBidi" w:hAnsiTheme="majorBidi" w:cstheme="majorBidi"/>
+          <w:sz w:val="28"/>
+          <w:szCs w:val="28"/>
+        </w:rPr>
+        <w:t>.</w:t>
+      </w:r>
+    </w:p>
+    <w:p>
+      <w:pPr>
+        <w:pStyle w:val="ListParagraph"/>
+        <w:ind w:left="1080"/>
+        <w:rPr>
+          <w:rFonts w:asciiTheme="majorBidi" w:hAnsiTheme="majorBidi" w:cstheme="majorBidi"/>
+          <w:sz w:val="28"/>
+          <w:szCs w:val="28"/>
+        </w:rPr>
+      </w:pPr>
+      <w:r>
+        <w:rPr>
+          <w:noProof/>
+        </w:rPr>
+        <w:drawing>
+          <wp:inline distT="0" distB="0" distL="0" distR="0" wp14:anchorId="41BB118B" wp14:editId="4D7068EF">
+            <wp:extent cx="5048250" cy="2792095"/>
+            <wp:effectExtent l="0" t="0" r="0" b="8255"/>
+            <wp:docPr id="3" name="Picture 3"/>
+            <wp:cNvGraphicFramePr>
+              <a:graphicFrameLocks xmlns:a="http://schemas.openxmlformats.org/drawingml/2006/main" noChangeAspect="1"/>
+            </wp:cNvGraphicFramePr>
+            <a:graphic xmlns:a="http://schemas.openxmlformats.org/drawingml/2006/main">
+              <a:graphicData uri="http://schemas.openxmlformats.org/drawingml/2006/picture">
+                <pic:pic xmlns:pic="http://schemas.openxmlformats.org/drawingml/2006/picture">
+                  <pic:nvPicPr>
+                    <pic:cNvPr id="1" name=""/>
+                    <pic:cNvPicPr/>
+                  </pic:nvPicPr>
+                  <pic:blipFill rotWithShape="1">
+                    <a:blip r:embed="rId9"/>
+                    <a:srcRect l="19219" t="10148" r="18618" b="19085"/>
+                    <a:stretch/>
+                  </pic:blipFill>
+                  <pic:spPr bwMode="auto">
+                    <a:xfrm>
+                      <a:off x="0" y="0"/>
+                      <a:ext cx="5061431" cy="2799385"/>
+                    </a:xfrm>
+                    <a:prstGeom prst="rect">
+                      <a:avLst/>
+                    </a:prstGeom>
+                    <a:ln>
+                      <a:noFill/>
+                    </a:ln>
+                    <a:extLst>
+                      <a:ext uri="{53640926-AAD7-44D8-BBD7-CCE9431645EC}">
+                        <a14:shadowObscured xmlns:a14="http://schemas.microsoft.com/office/drawing/2010/main"/>
+                      </a:ext>
+                    </a:extLst>
+                  </pic:spPr>
+                </pic:pic>
+              </a:graphicData>
+            </a:graphic>
+          </wp:inline>
+        </w:drawing>
+      </w:r>
+    </w:p>
+    <w:p>
+      <w:pPr>
+        <w:pStyle w:val="ListParagraph"/>
+        <w:numPr>
+          <w:ilvl w:val="0"/>
+          <w:numId w:val="9"/>
+        </w:numPr>
+        <w:spacing w:line="360" w:lineRule="auto"/>
+        <w:ind w:left="1080"/>
+        <w:rPr>
+          <w:rFonts w:asciiTheme="majorBidi" w:hAnsiTheme="majorBidi" w:cstheme="majorBidi"/>
+          <w:i/>
+          <w:iCs/>
+          <w:sz w:val="28"/>
+          <w:szCs w:val="28"/>
+          <w:u w:val="single"/>
+        </w:rPr>
+      </w:pPr>
+      <w:r>
+        <w:rPr>
+          <w:rFonts w:asciiTheme="majorBidi" w:hAnsiTheme="majorBidi" w:cstheme="majorBidi"/>
+          <w:i/>
+          <w:iCs/>
+          <w:sz w:val="28"/>
+          <w:szCs w:val="28"/>
+          <w:u w:val="single"/>
+        </w:rPr>
+        <w:lastRenderedPageBreak/>
+        <w:t>Main Page</w:t>
+      </w:r>
+      <w:r>
+        <w:rPr>
+          <w:rFonts w:asciiTheme="majorBidi" w:hAnsiTheme="majorBidi" w:cstheme="majorBidi"/>
+          <w:i/>
+          <w:iCs/>
+          <w:sz w:val="28"/>
+          <w:szCs w:val="28"/>
+          <w:u w:val="single"/>
+        </w:rPr>
+        <w:t>:</w:t>
+      </w:r>
+    </w:p>
+    <w:p>
+      <w:pPr>
+        <w:pStyle w:val="ListParagraph"/>
+        <w:ind w:left="1080"/>
+        <w:rPr>
+          <w:rFonts w:asciiTheme="majorBidi" w:hAnsiTheme="majorBidi" w:cstheme="majorBidi"/>
+          <w:sz w:val="28"/>
+          <w:szCs w:val="28"/>
+        </w:rPr>
+      </w:pPr>
+      <w:r>
+        <w:rPr>
+          <w:rFonts w:asciiTheme="majorBidi" w:hAnsiTheme="majorBidi" w:cstheme="majorBidi"/>
+          <w:sz w:val="28"/>
+          <w:szCs w:val="28"/>
+        </w:rPr>
+        <w:t xml:space="preserve">In the main page you can </w:t>
+      </w:r>
+    </w:p>
+    <w:p>
+      <w:pPr>
+        <w:pStyle w:val="ListParagraph"/>
+        <w:numPr>
+          <w:ilvl w:val="0"/>
+          <w:numId w:val="10"/>
+        </w:numPr>
+        <w:rPr>
+          <w:rFonts w:asciiTheme="majorBidi" w:hAnsiTheme="majorBidi" w:cstheme="majorBidi"/>
+          <w:sz w:val="28"/>
+          <w:szCs w:val="28"/>
+        </w:rPr>
+      </w:pPr>
+      <w:r>
+        <w:rPr>
+          <w:rFonts w:asciiTheme="majorBidi" w:hAnsiTheme="majorBidi" w:cstheme="majorBidi"/>
+          <w:sz w:val="28"/>
+          <w:szCs w:val="28"/>
+        </w:rPr>
+        <w:t>search fo</w:t>
+      </w:r>
+      <w:r>
+        <w:rPr>
+          <w:rFonts w:asciiTheme="majorBidi" w:hAnsiTheme="majorBidi" w:cstheme="majorBidi"/>
+          <w:sz w:val="28"/>
+          <w:szCs w:val="28"/>
+        </w:rPr>
+        <w:t>r books with any att</w:t>
+      </w:r>
+      <w:r>
+        <w:rPr>
+          <w:rFonts w:asciiTheme="majorBidi" w:hAnsiTheme="majorBidi" w:cstheme="majorBidi"/>
+          <w:sz w:val="28"/>
+          <w:szCs w:val="28"/>
+        </w:rPr>
+        <w:t xml:space="preserve">ribute you want (title, authors, </w:t>
+      </w:r>
+      <w:r>
+        <w:rPr>
+          <w:rFonts w:asciiTheme="majorBidi" w:hAnsiTheme="majorBidi" w:cstheme="majorBidi"/>
+          <w:sz w:val="28"/>
+          <w:szCs w:val="28"/>
+        </w:rPr>
+        <w:t>category, etc..</w:t>
+      </w:r>
+      <w:r>
+        <w:rPr>
+          <w:rFonts w:asciiTheme="majorBidi" w:hAnsiTheme="majorBidi" w:cstheme="majorBidi"/>
+          <w:sz w:val="28"/>
+          <w:szCs w:val="28"/>
+        </w:rPr>
+        <w:t>.</w:t>
+      </w:r>
+      <w:r>
+        <w:rPr>
+          <w:rFonts w:asciiTheme="majorBidi" w:hAnsiTheme="majorBidi" w:cstheme="majorBidi"/>
+          <w:sz w:val="28"/>
+          <w:szCs w:val="28"/>
+        </w:rPr>
+        <w:t>).</w:t>
+      </w:r>
+      <w:r>
+        <w:rPr>
+          <w:rFonts w:asciiTheme="majorBidi" w:hAnsiTheme="majorBidi" w:cstheme="majorBidi"/>
+          <w:sz w:val="28"/>
+          <w:szCs w:val="28"/>
+        </w:rPr>
+        <w:br/>
+      </w:r>
+      <w:r>
+        <w:rPr>
+          <w:noProof/>
+        </w:rPr>
+        <w:drawing>
+          <wp:inline distT="0" distB="0" distL="0" distR="0" wp14:anchorId="439C6306" wp14:editId="373F9E2A">
+            <wp:extent cx="4810125" cy="3626886"/>
+            <wp:effectExtent l="0" t="0" r="0" b="0"/>
+            <wp:docPr id="6" name="Picture 6"/>
+            <wp:cNvGraphicFramePr>
+              <a:graphicFrameLocks xmlns:a="http://schemas.openxmlformats.org/drawingml/2006/main" noChangeAspect="1"/>
+            </wp:cNvGraphicFramePr>
+            <a:graphic xmlns:a="http://schemas.openxmlformats.org/drawingml/2006/main">
+              <a:graphicData uri="http://schemas.openxmlformats.org/drawingml/2006/picture">
+                <pic:pic xmlns:pic="http://schemas.openxmlformats.org/drawingml/2006/picture">
+                  <pic:nvPicPr>
+                    <pic:cNvPr id="1" name=""/>
+                    <pic:cNvPicPr/>
+                  </pic:nvPicPr>
+                  <pic:blipFill rotWithShape="1">
+                    <a:blip r:embed="rId10"/>
+                    <a:srcRect l="22372" t="9347" r="21471" b="15346"/>
+                    <a:stretch/>
+                  </pic:blipFill>
+                  <pic:spPr bwMode="auto">
+                    <a:xfrm>
+                      <a:off x="0" y="0"/>
+                      <a:ext cx="4827761" cy="3640183"/>
+                    </a:xfrm>
+                    <a:prstGeom prst="rect">
+                      <a:avLst/>
+                    </a:prstGeom>
+                    <a:ln>
+                      <a:noFill/>
+                    </a:ln>
+                    <a:extLst>
+                      <a:ext uri="{53640926-AAD7-44D8-BBD7-CCE9431645EC}">
+                        <a14:shadowObscured xmlns:a14="http://schemas.microsoft.com/office/drawing/2010/main"/>
+                      </a:ext>
+                    </a:extLst>
+                  </pic:spPr>
+                </pic:pic>
+              </a:graphicData>
+            </a:graphic>
+          </wp:inline>
+        </w:drawing>
+      </w:r>
+      <w:r>
+        <w:rPr>
+          <w:rFonts w:asciiTheme="majorBidi" w:hAnsiTheme="majorBidi" w:cstheme="majorBidi"/>
+          <w:sz w:val="28"/>
+          <w:szCs w:val="28"/>
+        </w:rPr>
+        <w:br/>
+      </w:r>
+    </w:p>
+    <w:p>
+      <w:pPr>
+        <w:pStyle w:val="ListParagraph"/>
+        <w:numPr>
+          <w:ilvl w:val="0"/>
+          <w:numId w:val="10"/>
+        </w:numPr>
+        <w:rPr>
+          <w:rFonts w:asciiTheme="majorBidi" w:hAnsiTheme="majorBidi" w:cstheme="majorBidi"/>
+          <w:sz w:val="28"/>
+          <w:szCs w:val="28"/>
+        </w:rPr>
+      </w:pPr>
+      <w:r>
+        <w:rPr>
+          <w:rFonts w:asciiTheme="majorBidi" w:hAnsiTheme="majorBidi" w:cstheme="majorBidi"/>
+          <w:sz w:val="28"/>
+          <w:szCs w:val="28"/>
+        </w:rPr>
+        <w:t>When the result of the search appear you can view its details or add it to your cart.</w:t>
+      </w:r>
+      <w:r>
+        <w:rPr>
+          <w:rFonts w:asciiTheme="majorBidi" w:hAnsiTheme="majorBidi" w:cstheme="majorBidi"/>
+          <w:sz w:val="28"/>
+          <w:szCs w:val="28"/>
+        </w:rPr>
+        <w:br/>
+      </w:r>
+      <w:r>
+        <w:rPr>
+          <w:noProof/>
+        </w:rPr>
+        <w:drawing>
+          <wp:inline distT="0" distB="0" distL="0" distR="0" wp14:anchorId="049043F1" wp14:editId="5AD00BC6">
+            <wp:extent cx="4200525" cy="3483635"/>
+            <wp:effectExtent l="0" t="0" r="0" b="2540"/>
+            <wp:docPr id="7" name="Picture 7"/>
+            <wp:cNvGraphicFramePr>
+              <a:graphicFrameLocks xmlns:a="http://schemas.openxmlformats.org/drawingml/2006/main" noChangeAspect="1"/>
+            </wp:cNvGraphicFramePr>
+            <a:graphic xmlns:a="http://schemas.openxmlformats.org/drawingml/2006/main">
+              <a:graphicData uri="http://schemas.openxmlformats.org/drawingml/2006/picture">
+                <pic:pic xmlns:pic="http://schemas.openxmlformats.org/drawingml/2006/picture">
+                  <pic:nvPicPr>
+                    <pic:cNvPr id="1" name=""/>
+                    <pic:cNvPicPr/>
+                  </pic:nvPicPr>
+                  <pic:blipFill rotWithShape="1">
+                    <a:blip r:embed="rId11"/>
+                    <a:srcRect l="22372" t="6676" r="21321" b="10272"/>
+                    <a:stretch/>
+                  </pic:blipFill>
+                  <pic:spPr bwMode="auto">
+                    <a:xfrm>
+                      <a:off x="0" y="0"/>
+                      <a:ext cx="4212210" cy="3493326"/>
+                    </a:xfrm>
+                    <a:prstGeom prst="rect">
+                      <a:avLst/>
+                    </a:prstGeom>
+                    <a:ln>
+                      <a:noFill/>
+                    </a:ln>
+                    <a:extLst>
+                      <a:ext uri="{53640926-AAD7-44D8-BBD7-CCE9431645EC}">
+                        <a14:shadowObscured xmlns:a14="http://schemas.microsoft.com/office/drawing/2010/main"/>
+                      </a:ext>
+                    </a:extLst>
+                  </pic:spPr>
+                </pic:pic>
+              </a:graphicData>
+            </a:graphic>
+          </wp:inline>
+        </w:drawing>
+      </w:r>
+    </w:p>
+    <w:p>
+      <w:pPr>
+        <w:pStyle w:val="ListParagraph"/>
+        <w:numPr>
+          <w:ilvl w:val="0"/>
+          <w:numId w:val="10"/>
+        </w:numPr>
+        <w:rPr>
+          <w:rFonts w:asciiTheme="majorBidi" w:hAnsiTheme="majorBidi" w:cstheme="majorBidi"/>
+          <w:sz w:val="28"/>
+          <w:szCs w:val="28"/>
+        </w:rPr>
+      </w:pPr>
+      <w:r>
+        <w:rPr>
+          <w:rFonts w:asciiTheme="majorBidi" w:hAnsiTheme="majorBidi" w:cstheme="majorBidi"/>
+          <w:sz w:val="28"/>
+          <w:szCs w:val="28"/>
+        </w:rPr>
+        <w:lastRenderedPageBreak/>
+        <w:t>You can view your cart and checkout.</w:t>
+      </w:r>
+    </w:p>
+    <w:p>
+      <w:pPr>
+        <w:pStyle w:val="ListParagraph"/>
+        <w:numPr>
+          <w:ilvl w:val="0"/>
+          <w:numId w:val="10"/>
+        </w:numPr>
+        <w:rPr>
+          <w:rFonts w:asciiTheme="majorBidi" w:hAnsiTheme="majorBidi" w:cstheme="majorBidi"/>
+          <w:sz w:val="28"/>
+          <w:szCs w:val="28"/>
+        </w:rPr>
+      </w:pPr>
+      <w:r>
+        <w:rPr>
+          <w:rFonts w:asciiTheme="majorBidi" w:hAnsiTheme="majorBidi" w:cstheme="majorBidi"/>
+          <w:sz w:val="28"/>
+          <w:szCs w:val="28"/>
+        </w:rPr>
+        <w:t>You can view your profile data and edit it.</w:t>
+      </w:r>
+    </w:p>
+    <w:p>
+      <w:pPr>
+        <w:pStyle w:val="ListParagraph"/>
+        <w:numPr>
+          <w:ilvl w:val="0"/>
+          <w:numId w:val="10"/>
+        </w:numPr>
+        <w:rPr>
+          <w:rFonts w:asciiTheme="majorBidi" w:hAnsiTheme="majorBidi" w:cstheme="majorBidi" w:hint="cs"/>
+          <w:sz w:val="28"/>
+          <w:szCs w:val="28"/>
+          <w:rtl/>
+        </w:rPr>
+      </w:pPr>
+      <w:r>
+        <w:rPr>
+          <w:rFonts w:asciiTheme="majorBidi" w:hAnsiTheme="majorBidi" w:cstheme="majorBidi"/>
+          <w:sz w:val="28"/>
+          <w:szCs w:val="28"/>
+        </w:rPr>
+        <w:t>If the person who sign in is a Manger then there will be an another button for manger data, wh</w:t>
+      </w:r>
+      <w:r>
+        <w:rPr>
+          <w:rFonts w:asciiTheme="majorBidi" w:hAnsiTheme="majorBidi" w:cstheme="majorBidi"/>
+          <w:sz w:val="28"/>
+          <w:szCs w:val="28"/>
+        </w:rPr>
+        <w:t>en you click on it, all functions that manger can be make will appear.</w:t>
+      </w:r>
+      <w:r>
+        <w:rPr>
+          <w:rFonts w:asciiTheme="majorBidi" w:hAnsiTheme="majorBidi" w:cstheme="majorBidi"/>
+          <w:sz w:val="28"/>
+          <w:szCs w:val="28"/>
+        </w:rPr>
+        <w:br/>
+      </w:r>
+      <w:r>
+        <w:rPr>
+          <w:noProof/>
+        </w:rPr>
+        <w:drawing>
+          <wp:inline distT="0" distB="0" distL="0" distR="0" wp14:anchorId="54040116" wp14:editId="32CEB914">
+            <wp:extent cx="4914900" cy="4242335"/>
+            <wp:effectExtent l="0" t="0" r="0" b="6350"/>
+            <wp:docPr id="8" name="Picture 8"/>
+            <wp:cNvGraphicFramePr>
+              <a:graphicFrameLocks xmlns:a="http://schemas.openxmlformats.org/drawingml/2006/main" noChangeAspect="1"/>
+            </wp:cNvGraphicFramePr>
+            <a:graphic xmlns:a="http://schemas.openxmlformats.org/drawingml/2006/main">
+              <a:graphicData uri="http://schemas.openxmlformats.org/drawingml/2006/picture">
+                <pic:pic xmlns:pic="http://schemas.openxmlformats.org/drawingml/2006/picture">
+                  <pic:nvPicPr>
+                    <pic:cNvPr id="1" name=""/>
+                    <pic:cNvPicPr/>
+                  </pic:nvPicPr>
+                  <pic:blipFill rotWithShape="1">
+                    <a:blip r:embed="rId12"/>
+                    <a:srcRect l="21471" t="2671" r="21471" b="9738"/>
+                    <a:stretch/>
+                  </pic:blipFill>
+                  <pic:spPr bwMode="auto">
+                    <a:xfrm>
+                      <a:off x="0" y="0"/>
+                      <a:ext cx="4921662" cy="4248172"/>
+                    </a:xfrm>
+                    <a:prstGeom prst="rect">
+                      <a:avLst/>
+                    </a:prstGeom>
+                    <a:ln>
+                      <a:noFill/>
+                    </a:ln>
+                    <a:extLst>
+                      <a:ext uri="{53640926-AAD7-44D8-BBD7-CCE9431645EC}">
+                        <a14:shadowObscured xmlns:a14="http://schemas.microsoft.com/office/drawing/2010/main"/>
+                      </a:ext>
+                    </a:extLst>
+                  </pic:spPr>
+                </pic:pic>
+              </a:graphicData>
+            </a:graphic>
+          </wp:inline>
+        </w:drawing>
+      </w:r>
+      <w:r>
+        <w:rPr>
+          <w:rFonts w:asciiTheme="majorBidi" w:hAnsiTheme="majorBidi" w:cstheme="majorBidi"/>
+          <w:sz w:val="28"/>
+          <w:szCs w:val="28"/>
+          <w:rtl/>
+        </w:rPr>
+        <w:br/>
+      </w:r>
+    </w:p>
+    <w:p>
+      <w:pPr>
+        <w:pStyle w:val="ListParagraph"/>
+        <w:numPr>
+          <w:ilvl w:val="0"/>
+          <w:numId w:val="9"/>
+        </w:numPr>
+        <w:spacing w:line="360" w:lineRule="auto"/>
+        <w:ind w:left="1080"/>
+        <w:rPr>
+          <w:rFonts w:asciiTheme="majorBidi" w:hAnsiTheme="majorBidi" w:cstheme="majorBidi"/>
+          <w:i/>
+          <w:iCs/>
+          <w:sz w:val="28"/>
+          <w:szCs w:val="28"/>
+          <w:u w:val="single"/>
+        </w:rPr>
+      </w:pPr>
+      <w:r>
+        <w:rPr>
+          <w:rFonts w:asciiTheme="majorBidi" w:hAnsiTheme="majorBidi" w:cstheme="majorBidi"/>
+          <w:i/>
+          <w:iCs/>
+          <w:sz w:val="28"/>
+          <w:szCs w:val="28"/>
+          <w:u w:val="single"/>
+        </w:rPr>
+        <w:t>Add new book</w:t>
+      </w:r>
+      <w:r>
+        <w:rPr>
+          <w:rFonts w:asciiTheme="majorBidi" w:hAnsiTheme="majorBidi" w:cstheme="majorBidi"/>
+          <w:i/>
+          <w:iCs/>
+          <w:sz w:val="28"/>
+          <w:szCs w:val="28"/>
+          <w:u w:val="single"/>
+        </w:rPr>
+        <w:t>:</w:t>
+      </w:r>
+    </w:p>
+    <w:p>
+      <w:pPr>
+        <w:pStyle w:val="ListParagraph"/>
+        <w:ind w:left="1080"/>
+        <w:rPr>
+          <w:rFonts w:asciiTheme="majorBidi" w:hAnsiTheme="majorBidi" w:cstheme="majorBidi"/>
+          <w:sz w:val="28"/>
+          <w:szCs w:val="28"/>
+          <w:rtl/>
+        </w:rPr>
+      </w:pPr>
+      <w:r>
+        <w:rPr>
+          <w:noProof/>
+        </w:rPr>
+        <w:lastRenderedPageBreak/>
+        <w:drawing>
+          <wp:inline distT="0" distB="0" distL="0" distR="0" wp14:anchorId="190AC726" wp14:editId="4F598D18">
+            <wp:extent cx="5048250" cy="4402074"/>
+            <wp:effectExtent l="0" t="0" r="0" b="0"/>
+            <wp:docPr id="9" name="Picture 9"/>
+            <wp:cNvGraphicFramePr>
+              <a:graphicFrameLocks xmlns:a="http://schemas.openxmlformats.org/drawingml/2006/main" noChangeAspect="1"/>
+            </wp:cNvGraphicFramePr>
+            <a:graphic xmlns:a="http://schemas.openxmlformats.org/drawingml/2006/main">
+              <a:graphicData uri="http://schemas.openxmlformats.org/drawingml/2006/picture">
+                <pic:pic xmlns:pic="http://schemas.openxmlformats.org/drawingml/2006/picture">
+                  <pic:nvPicPr>
+                    <pic:cNvPr id="1" name=""/>
+                    <pic:cNvPicPr/>
+                  </pic:nvPicPr>
+                  <pic:blipFill rotWithShape="1">
+                    <a:blip r:embed="rId13"/>
+                    <a:srcRect l="21922" t="5341" r="21771" b="7335"/>
+                    <a:stretch/>
+                  </pic:blipFill>
+                  <pic:spPr bwMode="auto">
+                    <a:xfrm>
+                      <a:off x="0" y="0"/>
+                      <a:ext cx="5053376" cy="4406544"/>
+                    </a:xfrm>
+                    <a:prstGeom prst="rect">
+                      <a:avLst/>
+                    </a:prstGeom>
+                    <a:ln>
+                      <a:noFill/>
+                    </a:ln>
+                    <a:extLst>
+                      <a:ext uri="{53640926-AAD7-44D8-BBD7-CCE9431645EC}">
+                        <a14:shadowObscured xmlns:a14="http://schemas.microsoft.com/office/drawing/2010/main"/>
+                      </a:ext>
+                    </a:extLst>
+                  </pic:spPr>
+                </pic:pic>
+              </a:graphicData>
+            </a:graphic>
+          </wp:inline>
+        </w:drawing>
+      </w:r>
+    </w:p>
+    <w:p>
+      <w:pPr>
+        <w:pStyle w:val="ListParagraph"/>
+        <w:ind w:left="1080"/>
+        <w:rPr>
+          <w:rFonts w:asciiTheme="majorBidi" w:hAnsiTheme="majorBidi" w:cstheme="majorBidi"/>
+          <w:sz w:val="28"/>
+          <w:szCs w:val="28"/>
+          <w:rtl/>
+        </w:rPr>
+      </w:pPr>
+    </w:p>
+    <w:p>
+      <w:pPr>
+        <w:pStyle w:val="ListParagraph"/>
+        <w:numPr>
+          <w:ilvl w:val="0"/>
+          <w:numId w:val="9"/>
+        </w:numPr>
+        <w:spacing w:line="360" w:lineRule="auto"/>
+        <w:ind w:left="1080"/>
+        <w:rPr>
+          <w:rFonts w:asciiTheme="majorBidi" w:hAnsiTheme="majorBidi" w:cstheme="majorBidi"/>
+          <w:i/>
+          <w:iCs/>
+          <w:sz w:val="28"/>
+          <w:szCs w:val="28"/>
+          <w:u w:val="single"/>
+          <w:rtl/>
+        </w:rPr>
+      </w:pPr>
+      <w:r>
+        <w:rPr>
+          <w:rFonts w:asciiTheme="majorBidi" w:hAnsiTheme="majorBidi" w:cstheme="majorBidi"/>
+          <w:i/>
+          <w:iCs/>
+          <w:sz w:val="28"/>
+          <w:szCs w:val="28"/>
+          <w:u w:val="single"/>
+        </w:rPr>
+        <w:t>Modify</w:t>
+      </w:r>
+      <w:r>
+        <w:rPr>
+          <w:rFonts w:asciiTheme="majorBidi" w:hAnsiTheme="majorBidi" w:cstheme="majorBidi"/>
+          <w:i/>
+          <w:iCs/>
+          <w:sz w:val="28"/>
+          <w:szCs w:val="28"/>
+          <w:u w:val="single"/>
+        </w:rPr>
+        <w:t xml:space="preserve"> book:</w:t>
+      </w:r>
+    </w:p>
+    <w:p>
+      <w:pPr>
+        <w:pStyle w:val="ListParagraph"/>
+        <w:ind w:left="1080"/>
+        <w:rPr>
+          <w:rFonts w:asciiTheme="majorBidi" w:hAnsiTheme="majorBidi" w:cstheme="majorBidi"/>
+          <w:sz w:val="28"/>
+          <w:szCs w:val="28"/>
+          <w:rtl/>
+        </w:rPr>
+      </w:pPr>
+      <w:r>
+        <w:rPr>
+          <w:noProof/>
+        </w:rPr>
+        <w:drawing>
+          <wp:inline distT="0" distB="0" distL="0" distR="0" wp14:anchorId="2CC5CB05" wp14:editId="171E5A38">
+            <wp:extent cx="3962400" cy="3545867"/>
+            <wp:effectExtent l="0" t="0" r="0" b="0"/>
+            <wp:docPr id="10" name="Picture 10"/>
+            <wp:cNvGraphicFramePr>
+              <a:graphicFrameLocks xmlns:a="http://schemas.openxmlformats.org/drawingml/2006/main" noChangeAspect="1"/>
+            </wp:cNvGraphicFramePr>
+            <a:graphic xmlns:a="http://schemas.openxmlformats.org/drawingml/2006/main">
+              <a:graphicData uri="http://schemas.openxmlformats.org/drawingml/2006/picture">
+                <pic:pic xmlns:pic="http://schemas.openxmlformats.org/drawingml/2006/picture">
+                  <pic:nvPicPr>
+                    <pic:cNvPr id="1" name=""/>
+                    <pic:cNvPicPr/>
+                  </pic:nvPicPr>
+                  <pic:blipFill rotWithShape="1">
+                    <a:blip r:embed="rId14"/>
+                    <a:srcRect l="22222" t="5342" r="22072" b="6000"/>
+                    <a:stretch/>
+                  </pic:blipFill>
+                  <pic:spPr bwMode="auto">
+                    <a:xfrm>
+                      <a:off x="0" y="0"/>
+                      <a:ext cx="3966639" cy="3549660"/>
+                    </a:xfrm>
+                    <a:prstGeom prst="rect">
+                      <a:avLst/>
+                    </a:prstGeom>
+                    <a:ln>
+                      <a:noFill/>
+                    </a:ln>
+                    <a:extLst>
+                      <a:ext uri="{53640926-AAD7-44D8-BBD7-CCE9431645EC}">
+                        <a14:shadowObscured xmlns:a14="http://schemas.microsoft.com/office/drawing/2010/main"/>
+                      </a:ext>
+                    </a:extLst>
+                  </pic:spPr>
+                </pic:pic>
+              </a:graphicData>
+            </a:graphic>
+          </wp:inline>
+        </w:drawing>
+      </w:r>
+    </w:p>
+    <w:p>
+      <w:pPr>
+        <w:pStyle w:val="ListParagraph"/>
+        <w:ind w:left="1080"/>
+        <w:rPr>
+          <w:rFonts w:asciiTheme="majorBidi" w:hAnsiTheme="majorBidi" w:cstheme="majorBidi"/>
+          <w:sz w:val="28"/>
+          <w:szCs w:val="28"/>
+        </w:rPr>
+      </w:pPr>
+      <w:r>
+        <w:rPr>
+          <w:rFonts w:asciiTheme="majorBidi" w:hAnsiTheme="majorBidi" w:cstheme="majorBidi"/>
+          <w:sz w:val="28"/>
+          <w:szCs w:val="28"/>
+        </w:rPr>
+        <w:lastRenderedPageBreak/>
+        <w:t>Another screen remaining hear</w:t>
+      </w:r>
+    </w:p>
+    <w:p>
+      <w:pPr>
+        <w:pStyle w:val="ListParagraph"/>
+        <w:numPr>
+          <w:ilvl w:val="0"/>
+          <w:numId w:val="9"/>
+        </w:numPr>
+        <w:spacing w:line="360" w:lineRule="auto"/>
+        <w:ind w:left="1080"/>
+        <w:rPr>
+          <w:rFonts w:asciiTheme="majorBidi" w:hAnsiTheme="majorBidi" w:cstheme="majorBidi"/>
+          <w:i/>
+          <w:iCs/>
+          <w:sz w:val="28"/>
+          <w:szCs w:val="28"/>
+          <w:u w:val="single"/>
+        </w:rPr>
+      </w:pPr>
+      <w:r>
+        <w:rPr>
+          <w:rFonts w:asciiTheme="majorBidi" w:hAnsiTheme="majorBidi" w:cstheme="majorBidi"/>
+          <w:i/>
+          <w:iCs/>
+          <w:sz w:val="28"/>
+          <w:szCs w:val="28"/>
+          <w:u w:val="single"/>
+        </w:rPr>
+        <w:t>Orders</w:t>
+      </w:r>
+      <w:r>
+        <w:rPr>
+          <w:rFonts w:asciiTheme="majorBidi" w:hAnsiTheme="majorBidi" w:cstheme="majorBidi"/>
+          <w:i/>
+          <w:iCs/>
+          <w:sz w:val="28"/>
+          <w:szCs w:val="28"/>
+          <w:u w:val="single"/>
+        </w:rPr>
+        <w:t>:</w:t>
+      </w:r>
+    </w:p>
+    <w:p>
+      <w:pPr>
+        <w:pStyle w:val="ListParagraph"/>
+        <w:spacing w:line="360" w:lineRule="auto"/>
+        <w:ind w:left="1080"/>
+        <w:rPr>
+          <w:rFonts w:asciiTheme="majorBidi" w:hAnsiTheme="majorBidi" w:cstheme="majorBidi"/>
+          <w:sz w:val="28"/>
+          <w:szCs w:val="28"/>
+        </w:rPr>
+      </w:pPr>
+      <w:r>
+        <w:rPr>
+          <w:rFonts w:asciiTheme="majorBidi" w:hAnsiTheme="majorBidi" w:cstheme="majorBidi"/>
+          <w:sz w:val="28"/>
+          <w:szCs w:val="28"/>
+        </w:rPr>
+        <w:t>You can Place new order by entering ISBN and Quantity you want and if there is already orders placed it will appear and you can confirm after receiving it.</w:t>
+      </w:r>
+    </w:p>
+    <w:p>
+      <w:pPr>
+        <w:pStyle w:val="ListParagraph"/>
+        <w:ind w:left="1080"/>
+        <w:rPr>
+          <w:rFonts w:asciiTheme="majorBidi" w:hAnsiTheme="majorBidi" w:cstheme="majorBidi"/>
+          <w:sz w:val="28"/>
+          <w:szCs w:val="28"/>
+        </w:rPr>
+      </w:pPr>
+      <w:r>
+        <w:rPr>
+          <w:noProof/>
+        </w:rPr>
+        <w:drawing>
+          <wp:inline distT="0" distB="0" distL="0" distR="0" wp14:anchorId="297FE145" wp14:editId="2D19A4C5">
+            <wp:extent cx="5400675" cy="4637380"/>
+            <wp:effectExtent l="0" t="0" r="0" b="0"/>
+            <wp:docPr id="11" name="Picture 11"/>
+            <wp:cNvGraphicFramePr>
+              <a:graphicFrameLocks xmlns:a="http://schemas.openxmlformats.org/drawingml/2006/main" noChangeAspect="1"/>
+            </wp:cNvGraphicFramePr>
+            <a:graphic xmlns:a="http://schemas.openxmlformats.org/drawingml/2006/main">
+              <a:graphicData uri="http://schemas.openxmlformats.org/drawingml/2006/picture">
+                <pic:pic xmlns:pic="http://schemas.openxmlformats.org/drawingml/2006/picture">
+                  <pic:nvPicPr>
+                    <pic:cNvPr id="1" name=""/>
+                    <pic:cNvPicPr/>
+                  </pic:nvPicPr>
+                  <pic:blipFill rotWithShape="1">
+                    <a:blip r:embed="rId15"/>
+                    <a:srcRect l="21771" t="4807" r="21922" b="9204"/>
+                    <a:stretch/>
+                  </pic:blipFill>
+                  <pic:spPr bwMode="auto">
+                    <a:xfrm>
+                      <a:off x="0" y="0"/>
+                      <a:ext cx="5409634" cy="4645073"/>
+                    </a:xfrm>
+                    <a:prstGeom prst="rect">
+                      <a:avLst/>
+                    </a:prstGeom>
+                    <a:ln>
+                      <a:noFill/>
+                    </a:ln>
+                    <a:extLst>
+                      <a:ext uri="{53640926-AAD7-44D8-BBD7-CCE9431645EC}">
+                        <a14:shadowObscured xmlns:a14="http://schemas.microsoft.com/office/drawing/2010/main"/>
+                      </a:ext>
+                    </a:extLst>
+                  </pic:spPr>
+                </pic:pic>
+              </a:graphicData>
+            </a:graphic>
+          </wp:inline>
+        </w:drawing>
+      </w:r>
+    </w:p>
+    <w:p>
+      <w:pPr>
+        <w:pStyle w:val="ListParagraph"/>
+        <w:ind w:left="1080"/>
+        <w:rPr>
+          <w:rFonts w:asciiTheme="majorBidi" w:hAnsiTheme="majorBidi" w:cstheme="majorBidi"/>
+          <w:sz w:val="28"/>
+          <w:szCs w:val="28"/>
+        </w:rPr>
+      </w:pPr>
+    </w:p>
+    <w:p>
+      <w:pPr>
+        <w:pStyle w:val="ListParagraph"/>
+        <w:ind w:left="1080"/>
+        <w:rPr>
+          <w:rFonts w:asciiTheme="majorBidi" w:hAnsiTheme="majorBidi" w:cstheme="majorBidi"/>
+          <w:sz w:val="28"/>
+          <w:szCs w:val="28"/>
+        </w:rPr>
+      </w:pPr>
+    </w:p>
+    <w:p>
+      <w:pPr>
+        <w:pStyle w:val="ListParagraph"/>
+        <w:numPr>
+          <w:ilvl w:val="0"/>
+          <w:numId w:val="9"/>
+        </w:numPr>
+        <w:spacing w:line="360" w:lineRule="auto"/>
+        <w:ind w:left="1080"/>
+        <w:rPr>
+          <w:rFonts w:asciiTheme="majorBidi" w:hAnsiTheme="majorBidi" w:cstheme="majorBidi"/>
+          <w:i/>
+          <w:iCs/>
+          <w:sz w:val="28"/>
+          <w:szCs w:val="28"/>
+          <w:u w:val="single"/>
+        </w:rPr>
+      </w:pPr>
+      <w:r>
+        <w:rPr>
+          <w:rFonts w:asciiTheme="majorBidi" w:hAnsiTheme="majorBidi" w:cstheme="majorBidi"/>
+          <w:i/>
+          <w:iCs/>
+          <w:sz w:val="28"/>
+          <w:szCs w:val="28"/>
+          <w:u w:val="single"/>
+        </w:rPr>
+        <w:t>Promote Customers</w:t>
+      </w:r>
+      <w:r>
+        <w:rPr>
+          <w:rFonts w:asciiTheme="majorBidi" w:hAnsiTheme="majorBidi" w:cstheme="majorBidi"/>
+          <w:i/>
+          <w:iCs/>
+          <w:sz w:val="28"/>
+          <w:szCs w:val="28"/>
+          <w:u w:val="single"/>
+        </w:rPr>
+        <w:t>:</w:t>
+      </w:r>
+    </w:p>
+    <w:p>
+      <w:pPr>
+        <w:pStyle w:val="ListParagraph"/>
+        <w:ind w:left="1080"/>
+        <w:rPr>
+          <w:rFonts w:asciiTheme="majorBidi" w:hAnsiTheme="majorBidi" w:cstheme="majorBidi"/>
+          <w:sz w:val="28"/>
+          <w:szCs w:val="28"/>
+        </w:rPr>
+      </w:pPr>
+      <w:r>
+        <w:rPr>
+          <w:rFonts w:asciiTheme="majorBidi" w:hAnsiTheme="majorBidi" w:cstheme="majorBidi"/>
+          <w:sz w:val="28"/>
+          <w:szCs w:val="28"/>
+        </w:rPr>
+        <w:t xml:space="preserve">You can </w:t>
+      </w:r>
+      <w:r>
+        <w:rPr>
+          <w:rFonts w:asciiTheme="majorBidi" w:hAnsiTheme="majorBidi" w:cstheme="majorBidi"/>
+          <w:sz w:val="28"/>
+          <w:szCs w:val="28"/>
+        </w:rPr>
+        <w:t>promote users from customer to manager by entering his username.</w:t>
+      </w:r>
+    </w:p>
+    <w:p>
+      <w:pPr>
+        <w:pStyle w:val="ListParagraph"/>
+        <w:ind w:left="1080"/>
+        <w:rPr>
+          <w:rFonts w:asciiTheme="majorBidi" w:hAnsiTheme="majorBidi" w:cstheme="majorBidi"/>
+          <w:sz w:val="28"/>
+          <w:szCs w:val="28"/>
+        </w:rPr>
+      </w:pPr>
+      <w:r>
+        <w:rPr>
+          <w:noProof/>
+        </w:rPr>
+        <w:lastRenderedPageBreak/>
+        <w:drawing>
+          <wp:inline distT="0" distB="0" distL="0" distR="0" wp14:anchorId="1E4B948D" wp14:editId="5ECA731D">
+            <wp:extent cx="3629025" cy="2867025"/>
+            <wp:effectExtent l="0" t="0" r="9525" b="9525"/>
+            <wp:docPr id="12" name="Picture 12"/>
+            <wp:cNvGraphicFramePr>
+              <a:graphicFrameLocks xmlns:a="http://schemas.openxmlformats.org/drawingml/2006/main" noChangeAspect="1"/>
+            </wp:cNvGraphicFramePr>
+            <a:graphic xmlns:a="http://schemas.openxmlformats.org/drawingml/2006/main">
+              <a:graphicData uri="http://schemas.openxmlformats.org/drawingml/2006/picture">
+                <pic:pic xmlns:pic="http://schemas.openxmlformats.org/drawingml/2006/picture">
+                  <pic:nvPicPr>
+                    <pic:cNvPr id="1" name=""/>
+                    <pic:cNvPicPr/>
+                  </pic:nvPicPr>
+                  <pic:blipFill rotWithShape="1">
+                    <a:blip r:embed="rId16"/>
+                    <a:srcRect l="21772" t="13086" r="21021" b="6533"/>
+                    <a:stretch/>
+                  </pic:blipFill>
+                  <pic:spPr bwMode="auto">
+                    <a:xfrm>
+                      <a:off x="0" y="0"/>
+                      <a:ext cx="3629025" cy="2867025"/>
+                    </a:xfrm>
+                    <a:prstGeom prst="rect">
+                      <a:avLst/>
+                    </a:prstGeom>
+                    <a:ln>
+                      <a:noFill/>
+                    </a:ln>
+                    <a:extLst>
+                      <a:ext uri="{53640926-AAD7-44D8-BBD7-CCE9431645EC}">
+                        <a14:shadowObscured xmlns:a14="http://schemas.microsoft.com/office/drawing/2010/main"/>
+                      </a:ext>
+                    </a:extLst>
+                  </pic:spPr>
+                </pic:pic>
+              </a:graphicData>
+            </a:graphic>
+          </wp:inline>
+        </w:drawing>
+      </w:r>
+    </w:p>
+    <w:p>
+      <w:pPr>
+        <w:pStyle w:val="ListParagraph"/>
+        <w:numPr>
+          <w:ilvl w:val="0"/>
+          <w:numId w:val="9"/>
+        </w:numPr>
+        <w:spacing w:line="360" w:lineRule="auto"/>
+        <w:ind w:left="1080"/>
+        <w:rPr>
+          <w:rFonts w:asciiTheme="majorBidi" w:hAnsiTheme="majorBidi" w:cstheme="majorBidi"/>
+          <w:i/>
+          <w:iCs/>
+          <w:sz w:val="28"/>
+          <w:szCs w:val="28"/>
+          <w:u w:val="single"/>
+        </w:rPr>
+      </w:pPr>
+      <w:r>
+        <w:rPr>
+          <w:rFonts w:asciiTheme="majorBidi" w:hAnsiTheme="majorBidi" w:cstheme="majorBidi"/>
+          <w:i/>
+          <w:iCs/>
+          <w:sz w:val="28"/>
+          <w:szCs w:val="28"/>
+          <w:u w:val="single"/>
+        </w:rPr>
+        <w:t>Add new publisher</w:t>
+      </w:r>
+      <w:r>
+        <w:rPr>
+          <w:rFonts w:asciiTheme="majorBidi" w:hAnsiTheme="majorBidi" w:cstheme="majorBidi"/>
+          <w:i/>
+          <w:iCs/>
+          <w:sz w:val="28"/>
+          <w:szCs w:val="28"/>
+          <w:u w:val="single"/>
+        </w:rPr>
+        <w:t>:</w:t>
+      </w:r>
+    </w:p>
+    <w:p>
+      <w:pPr>
+        <w:pStyle w:val="ListParagraph"/>
+        <w:ind w:left="1080"/>
+        <w:rPr>
+          <w:rFonts w:asciiTheme="majorBidi" w:hAnsiTheme="majorBidi" w:cstheme="majorBidi"/>
+          <w:sz w:val="28"/>
+          <w:szCs w:val="28"/>
+        </w:rPr>
+      </w:pPr>
+      <w:r>
+        <w:rPr>
+          <w:rFonts w:asciiTheme="majorBidi" w:hAnsiTheme="majorBidi" w:cstheme="majorBidi"/>
+          <w:sz w:val="28"/>
+          <w:szCs w:val="28"/>
+        </w:rPr>
+        <w:t>This frame is to add publishers’ data, “you can’t add new book with non-existing publisher in the database”</w:t>
+      </w:r>
+      <w:r>
+        <w:rPr>
+          <w:rFonts w:asciiTheme="majorBidi" w:hAnsiTheme="majorBidi" w:cstheme="majorBidi"/>
+          <w:sz w:val="28"/>
+          <w:szCs w:val="28"/>
+        </w:rPr>
+        <w:t>.</w:t>
+      </w:r>
+    </w:p>
+    <w:p>
+      <w:pPr>
+        <w:pStyle w:val="ListParagraph"/>
+        <w:ind w:left="1080"/>
+        <w:rPr>
+          <w:rFonts w:asciiTheme="majorBidi" w:hAnsiTheme="majorBidi" w:cstheme="majorBidi"/>
+          <w:sz w:val="28"/>
+          <w:szCs w:val="28"/>
+        </w:rPr>
+      </w:pPr>
+      <w:r>
+        <w:rPr>
+          <w:noProof/>
+        </w:rPr>
+        <w:drawing>
+          <wp:inline distT="0" distB="0" distL="0" distR="0" wp14:anchorId="1E81DA89" wp14:editId="70C5E1EF">
+            <wp:extent cx="4867275" cy="3795700"/>
+            <wp:effectExtent l="0" t="0" r="0" b="0"/>
+            <wp:docPr id="13" name="Picture 13"/>
+            <wp:cNvGraphicFramePr>
+              <a:graphicFrameLocks xmlns:a="http://schemas.openxmlformats.org/drawingml/2006/main" noChangeAspect="1"/>
+            </wp:cNvGraphicFramePr>
+            <a:graphic xmlns:a="http://schemas.openxmlformats.org/drawingml/2006/main">
+              <a:graphicData uri="http://schemas.openxmlformats.org/drawingml/2006/picture">
+                <pic:pic xmlns:pic="http://schemas.openxmlformats.org/drawingml/2006/picture">
+                  <pic:nvPicPr>
+                    <pic:cNvPr id="1" name=""/>
+                    <pic:cNvPicPr/>
+                  </pic:nvPicPr>
+                  <pic:blipFill rotWithShape="1">
+                    <a:blip r:embed="rId17"/>
+                    <a:srcRect l="21471" t="15489" r="21922" b="6000"/>
+                    <a:stretch/>
+                  </pic:blipFill>
+                  <pic:spPr bwMode="auto">
+                    <a:xfrm>
+                      <a:off x="0" y="0"/>
+                      <a:ext cx="4875432" cy="3802062"/>
+                    </a:xfrm>
+                    <a:prstGeom prst="rect">
+                      <a:avLst/>
+                    </a:prstGeom>
+                    <a:ln>
+                      <a:noFill/>
+                    </a:ln>
+                    <a:extLst>
+                      <a:ext uri="{53640926-AAD7-44D8-BBD7-CCE9431645EC}">
+                        <a14:shadowObscured xmlns:a14="http://schemas.microsoft.com/office/drawing/2010/main"/>
+                      </a:ext>
+                    </a:extLst>
+                  </pic:spPr>
+                </pic:pic>
+              </a:graphicData>
+            </a:graphic>
+          </wp:inline>
+        </w:drawing>
+      </w:r>
+    </w:p>
+    <w:p>
+      <w:pPr>
+        <w:pStyle w:val="ListParagraph"/>
+        <w:numPr>
+          <w:ilvl w:val="0"/>
+          <w:numId w:val="9"/>
+        </w:numPr>
+        <w:spacing w:line="360" w:lineRule="auto"/>
+        <w:ind w:left="1080"/>
+        <w:rPr>
+          <w:rFonts w:asciiTheme="majorBidi" w:hAnsiTheme="majorBidi" w:cstheme="majorBidi"/>
+          <w:i/>
+          <w:iCs/>
+          <w:sz w:val="28"/>
+          <w:szCs w:val="28"/>
+          <w:u w:val="single"/>
+        </w:rPr>
+      </w:pPr>
+      <w:r>
+        <w:rPr>
+          <w:rFonts w:asciiTheme="majorBidi" w:hAnsiTheme="majorBidi" w:cstheme="majorBidi"/>
+          <w:i/>
+          <w:iCs/>
+          <w:sz w:val="28"/>
+          <w:szCs w:val="28"/>
+          <w:u w:val="single"/>
+        </w:rPr>
+        <w:t>Reports</w:t>
+      </w:r>
+      <w:r>
+        <w:rPr>
+          <w:rFonts w:asciiTheme="majorBidi" w:hAnsiTheme="majorBidi" w:cstheme="majorBidi"/>
+          <w:i/>
+          <w:iCs/>
+          <w:sz w:val="28"/>
+          <w:szCs w:val="28"/>
+          <w:u w:val="single"/>
+        </w:rPr>
+        <w:t>:</w:t>
+      </w:r>
+    </w:p>
+    <w:p>
+      <w:pPr>
+        <w:pStyle w:val="ListParagraph"/>
+        <w:ind w:left="1080"/>
+        <w:rPr>
+          <w:rFonts w:asciiTheme="majorBidi" w:hAnsiTheme="majorBidi" w:cstheme="majorBidi"/>
+          <w:sz w:val="28"/>
+          <w:szCs w:val="28"/>
+        </w:rPr>
+      </w:pPr>
+      <w:r>
+        <w:rPr>
+          <w:rFonts w:asciiTheme="majorBidi" w:hAnsiTheme="majorBidi" w:cstheme="majorBidi"/>
+          <w:sz w:val="28"/>
+          <w:szCs w:val="28"/>
+        </w:rPr>
+        <w:t xml:space="preserve">This frame is to </w:t>
+      </w:r>
+      <w:r>
+        <w:rPr>
+          <w:rFonts w:asciiTheme="majorBidi" w:hAnsiTheme="majorBidi" w:cstheme="majorBidi"/>
+          <w:sz w:val="28"/>
+          <w:szCs w:val="28"/>
+        </w:rPr>
+        <w:t xml:space="preserve">get the reports for: </w:t>
+      </w:r>
+    </w:p>
+    <w:p>
+      <w:pPr>
+        <w:pStyle w:val="ListParagraph"/>
+        <w:ind w:left="1530"/>
+        <w:rPr>
+          <w:rFonts w:asciiTheme="majorBidi" w:hAnsiTheme="majorBidi" w:cstheme="majorBidi"/>
+          <w:sz w:val="28"/>
+          <w:szCs w:val="28"/>
+        </w:rPr>
+      </w:pPr>
+      <w:r>
+        <w:rPr>
+          <w:rFonts w:asciiTheme="majorBidi" w:hAnsiTheme="majorBidi" w:cstheme="majorBidi"/>
+          <w:sz w:val="28"/>
+          <w:szCs w:val="28"/>
+        </w:rPr>
+        <w:t>a. The total sales f</w:t>
+      </w:r>
+      <w:r>
+        <w:rPr>
+          <w:rFonts w:asciiTheme="majorBidi" w:hAnsiTheme="majorBidi" w:cstheme="majorBidi"/>
+          <w:sz w:val="28"/>
+          <w:szCs w:val="28"/>
+        </w:rPr>
+        <w:t>or books in the previous month.</w:t>
+      </w:r>
+    </w:p>
+    <w:p>
+      <w:pPr>
+        <w:pStyle w:val="ListParagraph"/>
+        <w:ind w:left="1530"/>
+        <w:rPr>
+          <w:rFonts w:asciiTheme="majorBidi" w:hAnsiTheme="majorBidi" w:cstheme="majorBidi"/>
+          <w:sz w:val="28"/>
+          <w:szCs w:val="28"/>
+        </w:rPr>
+      </w:pPr>
+      <w:r>
+        <w:rPr>
+          <w:rFonts w:asciiTheme="majorBidi" w:hAnsiTheme="majorBidi" w:cstheme="majorBidi"/>
+          <w:sz w:val="28"/>
+          <w:szCs w:val="28"/>
+        </w:rPr>
+        <w:lastRenderedPageBreak/>
+        <w:t xml:space="preserve">b. The top 5 customers who purchase the most purchase amount in descending </w:t>
+      </w:r>
+      <w:r>
+        <w:rPr>
+          <w:rFonts w:asciiTheme="majorBidi" w:hAnsiTheme="majorBidi" w:cstheme="majorBidi"/>
+          <w:sz w:val="28"/>
+          <w:szCs w:val="28"/>
+        </w:rPr>
+        <w:t>order for the last three months.</w:t>
+      </w:r>
+    </w:p>
+    <w:p>
+      <w:pPr>
+        <w:pStyle w:val="ListParagraph"/>
+        <w:ind w:left="1530"/>
+        <w:rPr>
+          <w:rFonts w:asciiTheme="majorBidi" w:hAnsiTheme="majorBidi" w:cstheme="majorBidi"/>
+          <w:sz w:val="28"/>
+          <w:szCs w:val="28"/>
+        </w:rPr>
+      </w:pPr>
+      <w:r>
+        <w:rPr>
+          <w:rFonts w:asciiTheme="majorBidi" w:hAnsiTheme="majorBidi" w:cstheme="majorBidi"/>
+          <w:sz w:val="28"/>
+          <w:szCs w:val="28"/>
+        </w:rPr>
+        <w:t>c. The top 10 selling books for the last three months</w:t>
+      </w:r>
+      <w:r>
+        <w:rPr>
+          <w:rFonts w:asciiTheme="majorBidi" w:hAnsiTheme="majorBidi" w:cstheme="majorBidi"/>
+          <w:sz w:val="28"/>
+          <w:szCs w:val="28"/>
+        </w:rPr>
+        <w:t>.</w:t>
+      </w:r>
+    </w:p>
+    <w:p>
+      <w:pPr>
+        <w:pStyle w:val="ListParagraph"/>
+        <w:ind w:left="1080"/>
+        <w:rPr>
+          <w:rFonts w:asciiTheme="majorBidi" w:hAnsiTheme="majorBidi" w:cstheme="majorBidi"/>
+          <w:sz w:val="28"/>
+          <w:szCs w:val="28"/>
+        </w:rPr>
+      </w:pPr>
+    </w:p>
+    <w:p>
+      <w:pPr>
+        <w:pStyle w:val="ListParagraph"/>
+        <w:ind w:left="1080"/>
+        <w:rPr>
+          <w:rFonts w:asciiTheme="majorBidi" w:hAnsiTheme="majorBidi" w:cstheme="majorBidi"/>
+          <w:sz w:val="28"/>
+          <w:szCs w:val="28"/>
         </w:rPr>
       </w:pPr>
       <w:bookmarkStart w:id="0" w:name="_GoBack"/>
+      <w:r>
+        <w:rPr>
+          <w:noProof/>
+        </w:rPr>
+        <w:drawing>
+          <wp:inline distT="0" distB="0" distL="0" distR="0" wp14:anchorId="5B952E38" wp14:editId="79E240EE">
+            <wp:extent cx="5086350" cy="4435297"/>
+            <wp:effectExtent l="0" t="0" r="0" b="3810"/>
+            <wp:docPr id="14" name="Picture 14"/>
+            <wp:cNvGraphicFramePr>
+              <a:graphicFrameLocks xmlns:a="http://schemas.openxmlformats.org/drawingml/2006/main" noChangeAspect="1"/>
+            </wp:cNvGraphicFramePr>
+            <a:graphic xmlns:a="http://schemas.openxmlformats.org/drawingml/2006/main">
+              <a:graphicData uri="http://schemas.openxmlformats.org/drawingml/2006/picture">
+                <pic:pic xmlns:pic="http://schemas.openxmlformats.org/drawingml/2006/picture">
+                  <pic:nvPicPr>
+                    <pic:cNvPr id="1" name=""/>
+                    <pic:cNvPicPr/>
+                  </pic:nvPicPr>
+                  <pic:blipFill rotWithShape="1">
+                    <a:blip r:embed="rId18"/>
+                    <a:srcRect l="21922" t="6944" r="21771" b="5733"/>
+                    <a:stretch/>
+                  </pic:blipFill>
+                  <pic:spPr bwMode="auto">
+                    <a:xfrm>
+                      <a:off x="0" y="0"/>
+                      <a:ext cx="5093006" cy="4441101"/>
+                    </a:xfrm>
+                    <a:prstGeom prst="rect">
+                      <a:avLst/>
+                    </a:prstGeom>
+                    <a:ln>
+                      <a:noFill/>
+                    </a:ln>
+                    <a:extLst>
+                      <a:ext uri="{53640926-AAD7-44D8-BBD7-CCE9431645EC}">
+                        <a14:shadowObscured xmlns:a14="http://schemas.microsoft.com/office/drawing/2010/main"/>
+                      </a:ext>
+                    </a:extLst>
+                  </pic:spPr>
+                </pic:pic>
+              </a:graphicData>
+            </a:graphic>
+          </wp:inline>
+        </w:drawing>
+      </w:r>
       <w:bookmarkEnd w:id="0"/>
     </w:p>
     <w:sectPr>
@@ -1548,7 +2940,7 @@
 </file>
 
 <file path=word/numbering.xml><?xml version="1.0" encoding="utf-8"?>
-<w:numbering xmlns:wpc="http://schemas.microsoft.com/office/word/2010/wordprocessingCanvas" xmlns:cx="http://schemas.microsoft.com/office/drawing/2014/chartex" xmlns:mc="http://schemas.openxmlformats.org/markup-compatibility/2006" xmlns:o="urn:schemas-microsoft-com:office:office" xmlns:r="http://schemas.openxmlformats.org/officeDocument/2006/relationships" xmlns:m="http://schemas.openxmlformats.org/officeDocument/2006/math" xmlns:v="urn:schemas-microsoft-com:vml" xmlns:wp14="http://schemas.microsoft.com/office/word/2010/wordprocessingDrawing" xmlns:wp="http://schemas.openxmlformats.org/drawingml/2006/wordprocessingDrawing" xmlns:w10="urn:schemas-microsoft-com:office:word" xmlns:w="http://schemas.openxmlformats.org/wordprocessingml/2006/main" xmlns:w14="http://schemas.microsoft.com/office/word/2010/wordml" xmlns:w15="http://schemas.microsoft.com/office/word/2012/wordml" xmlns:w16se="http://schemas.microsoft.com/office/word/2015/wordml/symex" xmlns:wpg="http://schemas.microsoft.com/office/word/2010/wordprocessingGroup" xmlns:wpi="http://schemas.microsoft.com/office/word/2010/wordprocessingInk" xmlns:wne="http://schemas.microsoft.com/office/word/2006/wordml" xmlns:wps="http://schemas.microsoft.com/office/word/2010/wordprocessingShape" mc:Ignorable="w14 w15 w16se wp14">
+<w:numbering xmlns:wpc="http://schemas.microsoft.com/office/word/2010/wordprocessingCanvas" xmlns:cx="http://schemas.microsoft.com/office/drawing/2014/chartex" xmlns:cx1="http://schemas.microsoft.com/office/drawing/2015/9/8/chartex" xmlns:mc="http://schemas.openxmlformats.org/markup-compatibility/2006" xmlns:o="urn:schemas-microsoft-com:office:office" xmlns:r="http://schemas.openxmlformats.org/officeDocument/2006/relationships" xmlns:m="http://schemas.openxmlformats.org/officeDocument/2006/math" xmlns:v="urn:schemas-microsoft-com:vml" xmlns:wp14="http://schemas.microsoft.com/office/word/2010/wordprocessingDrawing" xmlns:wp="http://schemas.openxmlformats.org/drawingml/2006/wordprocessingDrawing" xmlns:w10="urn:schemas-microsoft-com:office:word" xmlns:w="http://schemas.openxmlformats.org/wordprocessingml/2006/main" xmlns:w14="http://schemas.microsoft.com/office/word/2010/wordml" xmlns:w15="http://schemas.microsoft.com/office/word/2012/wordml" xmlns:w16se="http://schemas.microsoft.com/office/word/2015/wordml/symex" xmlns:wpg="http://schemas.microsoft.com/office/word/2010/wordprocessingGroup" xmlns:wpi="http://schemas.microsoft.com/office/word/2010/wordprocessingInk" xmlns:wne="http://schemas.microsoft.com/office/word/2006/wordml" xmlns:wps="http://schemas.microsoft.com/office/word/2010/wordprocessingShape" mc:Ignorable="w14 w15 w16se wp14">
   <w:abstractNum w:abstractNumId="0" w15:restartNumberingAfterBreak="0">
     <w:nsid w:val="0B40544D"/>
     <w:multiLevelType w:val="hybridMultilevel"/>
@@ -1639,6 +3031,95 @@
     </w:lvl>
   </w:abstractNum>
   <w:abstractNum w:abstractNumId="1" w15:restartNumberingAfterBreak="0">
+    <w:nsid w:val="12296F27"/>
+    <w:multiLevelType w:val="hybridMultilevel"/>
+    <w:tmpl w:val="2ACEA470"/>
+    <w:lvl w:ilvl="0" w:tplc="772AED6E">
+      <w:start w:val="1"/>
+      <w:numFmt w:val="decimal"/>
+      <w:lvlText w:val="%1."/>
+      <w:lvlJc w:val="left"/>
+      <w:pPr>
+        <w:ind w:left="1440" w:hanging="360"/>
+      </w:pPr>
+      <w:rPr>
+        <w:rFonts w:hint="default"/>
+      </w:rPr>
+    </w:lvl>
+    <w:lvl w:ilvl="1" w:tplc="04090019" w:tentative="1">
+      <w:start w:val="1"/>
+      <w:numFmt w:val="lowerLetter"/>
+      <w:lvlText w:val="%2."/>
+      <w:lvlJc w:val="left"/>
+      <w:pPr>
+        <w:ind w:left="2160" w:hanging="360"/>
+      </w:pPr>
+    </w:lvl>
+    <w:lvl w:ilvl="2" w:tplc="0409001B" w:tentative="1">
+      <w:start w:val="1"/>
+      <w:numFmt w:val="lowerRoman"/>
+      <w:lvlText w:val="%3."/>
+      <w:lvlJc w:val="right"/>
+      <w:pPr>
+        <w:ind w:left="2880" w:hanging="180"/>
+      </w:pPr>
+    </w:lvl>
+    <w:lvl w:ilvl="3" w:tplc="0409000F" w:tentative="1">
+      <w:start w:val="1"/>
+      <w:numFmt w:val="decimal"/>
+      <w:lvlText w:val="%4."/>
+      <w:lvlJc w:val="left"/>
+      <w:pPr>
+        <w:ind w:left="3600" w:hanging="360"/>
+      </w:pPr>
+    </w:lvl>
+    <w:lvl w:ilvl="4" w:tplc="04090019" w:tentative="1">
+      <w:start w:val="1"/>
+      <w:numFmt w:val="lowerLetter"/>
+      <w:lvlText w:val="%5."/>
+      <w:lvlJc w:val="left"/>
+      <w:pPr>
+        <w:ind w:left="4320" w:hanging="360"/>
+      </w:pPr>
+    </w:lvl>
+    <w:lvl w:ilvl="5" w:tplc="0409001B" w:tentative="1">
+      <w:start w:val="1"/>
+      <w:numFmt w:val="lowerRoman"/>
+      <w:lvlText w:val="%6."/>
+      <w:lvlJc w:val="right"/>
+      <w:pPr>
+        <w:ind w:left="5040" w:hanging="180"/>
+      </w:pPr>
+    </w:lvl>
+    <w:lvl w:ilvl="6" w:tplc="0409000F" w:tentative="1">
+      <w:start w:val="1"/>
+      <w:numFmt w:val="decimal"/>
+      <w:lvlText w:val="%7."/>
+      <w:lvlJc w:val="left"/>
+      <w:pPr>
+        <w:ind w:left="5760" w:hanging="360"/>
+      </w:pPr>
+    </w:lvl>
+    <w:lvl w:ilvl="7" w:tplc="04090019" w:tentative="1">
+      <w:start w:val="1"/>
+      <w:numFmt w:val="lowerLetter"/>
+      <w:lvlText w:val="%8."/>
+      <w:lvlJc w:val="left"/>
+      <w:pPr>
+        <w:ind w:left="6480" w:hanging="360"/>
+      </w:pPr>
+    </w:lvl>
+    <w:lvl w:ilvl="8" w:tplc="0409001B" w:tentative="1">
+      <w:start w:val="1"/>
+      <w:numFmt w:val="lowerRoman"/>
+      <w:lvlText w:val="%9."/>
+      <w:lvlJc w:val="right"/>
+      <w:pPr>
+        <w:ind w:left="7200" w:hanging="180"/>
+      </w:pPr>
+    </w:lvl>
+  </w:abstractNum>
+  <w:abstractNum w:abstractNumId="2" w15:restartNumberingAfterBreak="0">
     <w:nsid w:val="1A8800AF"/>
     <w:multiLevelType w:val="hybridMultilevel"/>
     <w:tmpl w:val="15863AF0"/>
@@ -1727,7 +3208,7 @@
       </w:pPr>
     </w:lvl>
   </w:abstractNum>
-  <w:abstractNum w:abstractNumId="2" w15:restartNumberingAfterBreak="0">
+  <w:abstractNum w:abstractNumId="3" w15:restartNumberingAfterBreak="0">
     <w:nsid w:val="23F521DE"/>
     <w:multiLevelType w:val="hybridMultilevel"/>
     <w:tmpl w:val="160E90CA"/>
@@ -1816,7 +3297,7 @@
       </w:pPr>
     </w:lvl>
   </w:abstractNum>
-  <w:abstractNum w:abstractNumId="3" w15:restartNumberingAfterBreak="0">
+  <w:abstractNum w:abstractNumId="4" w15:restartNumberingAfterBreak="0">
     <w:nsid w:val="3C5D7A6F"/>
     <w:multiLevelType w:val="hybridMultilevel"/>
     <w:tmpl w:val="88C2DF34"/>
@@ -1902,7 +3383,7 @@
       </w:pPr>
     </w:lvl>
   </w:abstractNum>
-  <w:abstractNum w:abstractNumId="4" w15:restartNumberingAfterBreak="0">
+  <w:abstractNum w:abstractNumId="5" w15:restartNumberingAfterBreak="0">
     <w:nsid w:val="4F3D224B"/>
     <w:multiLevelType w:val="hybridMultilevel"/>
     <w:tmpl w:val="B8FAE9A8"/>
@@ -2015,7 +3496,7 @@
       </w:rPr>
     </w:lvl>
   </w:abstractNum>
-  <w:abstractNum w:abstractNumId="5" w15:restartNumberingAfterBreak="0">
+  <w:abstractNum w:abstractNumId="6" w15:restartNumberingAfterBreak="0">
     <w:nsid w:val="513B0396"/>
     <w:multiLevelType w:val="hybridMultilevel"/>
     <w:tmpl w:val="2ACEA470"/>
@@ -2104,7 +3585,7 @@
       </w:pPr>
     </w:lvl>
   </w:abstractNum>
-  <w:abstractNum w:abstractNumId="6" w15:restartNumberingAfterBreak="0">
+  <w:abstractNum w:abstractNumId="7" w15:restartNumberingAfterBreak="0">
     <w:nsid w:val="58CE0EC2"/>
     <w:multiLevelType w:val="hybridMultilevel"/>
     <w:tmpl w:val="2F402D48"/>
@@ -2193,7 +3674,119 @@
       </w:pPr>
     </w:lvl>
   </w:abstractNum>
-  <w:abstractNum w:abstractNumId="7" w15:restartNumberingAfterBreak="0">
+  <w:abstractNum w:abstractNumId="8" w15:restartNumberingAfterBreak="0">
+    <w:nsid w:val="5ABE7151"/>
+    <w:multiLevelType w:val="hybridMultilevel"/>
+    <w:tmpl w:val="24F407F4"/>
+    <w:lvl w:ilvl="0" w:tplc="908CC3CC">
+      <w:numFmt w:val="bullet"/>
+      <w:lvlText w:val="-"/>
+      <w:lvlJc w:val="left"/>
+      <w:pPr>
+        <w:ind w:left="1440" w:hanging="360"/>
+      </w:pPr>
+      <w:rPr>
+        <w:rFonts w:ascii="Times New Roman" w:eastAsiaTheme="minorHAnsi" w:hAnsi="Times New Roman" w:cs="Times New Roman" w:hint="default"/>
+      </w:rPr>
+    </w:lvl>
+    <w:lvl w:ilvl="1" w:tplc="04090003" w:tentative="1">
+      <w:start w:val="1"/>
+      <w:numFmt w:val="bullet"/>
+      <w:lvlText w:val="o"/>
+      <w:lvlJc w:val="left"/>
+      <w:pPr>
+        <w:ind w:left="2160" w:hanging="360"/>
+      </w:pPr>
+      <w:rPr>
+        <w:rFonts w:ascii="Courier New" w:hAnsi="Courier New" w:cs="Courier New" w:hint="default"/>
+      </w:rPr>
+    </w:lvl>
+    <w:lvl w:ilvl="2" w:tplc="04090005" w:tentative="1">
+      <w:start w:val="1"/>
+      <w:numFmt w:val="bullet"/>
+      <w:lvlText w:val=""/>
+      <w:lvlJc w:val="left"/>
+      <w:pPr>
+        <w:ind w:left="2880" w:hanging="360"/>
+      </w:pPr>
+      <w:rPr>
+        <w:rFonts w:ascii="Wingdings" w:hAnsi="Wingdings" w:hint="default"/>
+      </w:rPr>
+    </w:lvl>
+    <w:lvl w:ilvl="3" w:tplc="04090001" w:tentative="1">
+      <w:start w:val="1"/>
+      <w:numFmt w:val="bullet"/>
+      <w:lvlText w:val=""/>
+      <w:lvlJc w:val="left"/>
+      <w:pPr>
+        <w:ind w:left="3600" w:hanging="360"/>
+      </w:pPr>
+      <w:rPr>
+        <w:rFonts w:ascii="Symbol" w:hAnsi="Symbol" w:hint="default"/>
+      </w:rPr>
+    </w:lvl>
+    <w:lvl w:ilvl="4" w:tplc="04090003" w:tentative="1">
+      <w:start w:val="1"/>
+      <w:numFmt w:val="bullet"/>
+      <w:lvlText w:val="o"/>
+      <w:lvlJc w:val="left"/>
+      <w:pPr>
+        <w:ind w:left="4320" w:hanging="360"/>
+      </w:pPr>
+      <w:rPr>
+        <w:rFonts w:ascii="Courier New" w:hAnsi="Courier New" w:cs="Courier New" w:hint="default"/>
+      </w:rPr>
+    </w:lvl>
+    <w:lvl w:ilvl="5" w:tplc="04090005" w:tentative="1">
+      <w:start w:val="1"/>
+      <w:numFmt w:val="bullet"/>
+      <w:lvlText w:val=""/>
+      <w:lvlJc w:val="left"/>
+      <w:pPr>
+        <w:ind w:left="5040" w:hanging="360"/>
+      </w:pPr>
+      <w:rPr>
+        <w:rFonts w:ascii="Wingdings" w:hAnsi="Wingdings" w:hint="default"/>
+      </w:rPr>
+    </w:lvl>
+    <w:lvl w:ilvl="6" w:tplc="04090001" w:tentative="1">
+      <w:start w:val="1"/>
+      <w:numFmt w:val="bullet"/>
+      <w:lvlText w:val=""/>
+      <w:lvlJc w:val="left"/>
+      <w:pPr>
+        <w:ind w:left="5760" w:hanging="360"/>
+      </w:pPr>
+      <w:rPr>
+        <w:rFonts w:ascii="Symbol" w:hAnsi="Symbol" w:hint="default"/>
+      </w:rPr>
+    </w:lvl>
+    <w:lvl w:ilvl="7" w:tplc="04090003" w:tentative="1">
+      <w:start w:val="1"/>
+      <w:numFmt w:val="bullet"/>
+      <w:lvlText w:val="o"/>
+      <w:lvlJc w:val="left"/>
+      <w:pPr>
+        <w:ind w:left="6480" w:hanging="360"/>
+      </w:pPr>
+      <w:rPr>
+        <w:rFonts w:ascii="Courier New" w:hAnsi="Courier New" w:cs="Courier New" w:hint="default"/>
+      </w:rPr>
+    </w:lvl>
+    <w:lvl w:ilvl="8" w:tplc="04090005" w:tentative="1">
+      <w:start w:val="1"/>
+      <w:numFmt w:val="bullet"/>
+      <w:lvlText w:val=""/>
+      <w:lvlJc w:val="left"/>
+      <w:pPr>
+        <w:ind w:left="7200" w:hanging="360"/>
+      </w:pPr>
+      <w:rPr>
+        <w:rFonts w:ascii="Wingdings" w:hAnsi="Wingdings" w:hint="default"/>
+      </w:rPr>
+    </w:lvl>
+  </w:abstractNum>
+  <w:abstractNum w:abstractNumId="9" w15:restartNumberingAfterBreak="0">
     <w:nsid w:val="7AA56805"/>
     <w:multiLevelType w:val="hybridMultilevel"/>
     <w:tmpl w:val="E35E457E"/>
@@ -2283,28 +3876,34 @@
     </w:lvl>
   </w:abstractNum>
   <w:num w:numId="1">
+    <w:abstractNumId w:val="5"/>
+  </w:num>
+  <w:num w:numId="2">
     <w:abstractNumId w:val="4"/>
   </w:num>
-  <w:num w:numId="2">
-    <w:abstractNumId w:val="3"/>
-  </w:num>
   <w:num w:numId="3">
-    <w:abstractNumId w:val="7"/>
+    <w:abstractNumId w:val="9"/>
   </w:num>
   <w:num w:numId="4">
     <w:abstractNumId w:val="0"/>
   </w:num>
   <w:num w:numId="5">
+    <w:abstractNumId w:val="3"/>
+  </w:num>
+  <w:num w:numId="6">
+    <w:abstractNumId w:val="6"/>
+  </w:num>
+  <w:num w:numId="7">
     <w:abstractNumId w:val="2"/>
   </w:num>
-  <w:num w:numId="6">
-    <w:abstractNumId w:val="5"/>
+  <w:num w:numId="8">
+    <w:abstractNumId w:val="7"/>
   </w:num>
-  <w:num w:numId="7">
+  <w:num w:numId="9">
     <w:abstractNumId w:val="1"/>
   </w:num>
-  <w:num w:numId="8">
-    <w:abstractNumId w:val="6"/>
+  <w:num w:numId="10">
+    <w:abstractNumId w:val="8"/>
   </w:num>
 </w:numbering>
 </file>
@@ -2702,6 +4301,7 @@
   <w:style w:type="paragraph" w:default="1" w:styleId="Normal">
     <w:name w:val="Normal"/>
     <w:qFormat/>
+    <w:rsid w:val="00CC2521"/>
   </w:style>
   <w:style w:type="character" w:default="1" w:styleId="DefaultParagraphFont">
     <w:name w:val="Default Paragraph Font"/>

</xml_diff>

<commit_message>
Report updates and fix modify bug
</commit_message>
<xml_diff>
--- a/Report.docx
+++ b/Report.docx
@@ -1608,15 +1608,7 @@
           <w:sz w:val="28"/>
           <w:szCs w:val="28"/>
         </w:rPr>
-        <w:t>If it’s your first time to open the form you must sign in and fill all fields, that will open the Main Page of the form</w:t>
-      </w:r>
-      <w:r>
-        <w:rPr>
-          <w:rFonts w:asciiTheme="majorBidi" w:hAnsiTheme="majorBidi" w:cstheme="majorBidi"/>
-          <w:sz w:val="28"/>
-          <w:szCs w:val="28"/>
-        </w:rPr>
-        <w:t>.</w:t>
+        <w:t>If it’s your first time to open the form you must sign in and fill all fields, that will open the Main Page of the form.</w:t>
       </w:r>
     </w:p>
     <w:p>
@@ -1705,18 +1697,7 @@
           <w:u w:val="single"/>
         </w:rPr>
         <w:lastRenderedPageBreak/>
-        <w:t>Main Page</w:t>
-      </w:r>
-      <w:r>
-        <w:rPr>
-          <w:rFonts w:asciiTheme="majorBidi" w:hAnsiTheme="majorBidi" w:cstheme="majorBidi"/>
-          <w:i/>
-          <w:iCs/>
-          <w:sz w:val="28"/>
-          <w:szCs w:val="28"/>
-          <w:u w:val="single"/>
-        </w:rPr>
-        <w:t>:</w:t>
+        <w:t>Main Page:</w:t>
       </w:r>
     </w:p>
     <w:p>
@@ -1962,6 +1943,14 @@
         <w:lastRenderedPageBreak/>
         <w:t>You can view your cart and checkout.</w:t>
       </w:r>
+      <w:r>
+        <w:rPr>
+          <w:rFonts w:asciiTheme="majorBidi" w:hAnsiTheme="majorBidi" w:cstheme="majorBidi"/>
+          <w:sz w:val="28"/>
+          <w:szCs w:val="28"/>
+        </w:rPr>
+        <w:br/>
+      </w:r>
     </w:p>
     <w:p>
       <w:pPr>
@@ -1984,6 +1973,61 @@
         </w:rPr>
         <w:t>You can view your profile data and edit it.</w:t>
       </w:r>
+      <w:r>
+        <w:rPr>
+          <w:rFonts w:asciiTheme="majorBidi" w:hAnsiTheme="majorBidi" w:cstheme="majorBidi"/>
+          <w:sz w:val="28"/>
+          <w:szCs w:val="28"/>
+        </w:rPr>
+        <w:br/>
+      </w:r>
+      <w:r>
+        <w:rPr>
+          <w:noProof/>
+        </w:rPr>
+        <w:drawing>
+          <wp:inline distT="0" distB="0" distL="0" distR="0" wp14:anchorId="18DACA93" wp14:editId="267982C1">
+            <wp:extent cx="3543300" cy="3162300"/>
+            <wp:effectExtent l="0" t="0" r="0" b="0"/>
+            <wp:docPr id="15" name="Picture 15"/>
+            <wp:cNvGraphicFramePr>
+              <a:graphicFrameLocks xmlns:a="http://schemas.openxmlformats.org/drawingml/2006/main" noChangeAspect="1"/>
+            </wp:cNvGraphicFramePr>
+            <a:graphic xmlns:a="http://schemas.openxmlformats.org/drawingml/2006/main">
+              <a:graphicData uri="http://schemas.openxmlformats.org/drawingml/2006/picture">
+                <pic:pic xmlns:pic="http://schemas.openxmlformats.org/drawingml/2006/picture">
+                  <pic:nvPicPr>
+                    <pic:cNvPr id="1" name=""/>
+                    <pic:cNvPicPr/>
+                  </pic:nvPicPr>
+                  <pic:blipFill rotWithShape="1">
+                    <a:blip r:embed="rId12"/>
+                    <a:srcRect l="22072" t="3738" r="22072" b="7602"/>
+                    <a:stretch/>
+                  </pic:blipFill>
+                  <pic:spPr bwMode="auto">
+                    <a:xfrm>
+                      <a:off x="0" y="0"/>
+                      <a:ext cx="3543300" cy="3162300"/>
+                    </a:xfrm>
+                    <a:prstGeom prst="rect">
+                      <a:avLst/>
+                    </a:prstGeom>
+                    <a:ln>
+                      <a:noFill/>
+                    </a:ln>
+                    <a:extLst>
+                      <a:ext uri="{53640926-AAD7-44D8-BBD7-CCE9431645EC}">
+                        <a14:shadowObscured xmlns:a14="http://schemas.microsoft.com/office/drawing/2010/main"/>
+                      </a:ext>
+                    </a:extLst>
+                  </pic:spPr>
+                </pic:pic>
+              </a:graphicData>
+            </a:graphic>
+          </wp:inline>
+        </w:drawing>
+      </w:r>
     </w:p>
     <w:p>
       <w:pPr>
@@ -1993,7 +2037,7 @@
           <w:numId w:val="10"/>
         </w:numPr>
         <w:rPr>
-          <w:rFonts w:asciiTheme="majorBidi" w:hAnsiTheme="majorBidi" w:cstheme="majorBidi" w:hint="cs"/>
+          <w:rFonts w:asciiTheme="majorBidi" w:hAnsiTheme="majorBidi" w:cstheme="majorBidi"/>
           <w:sz w:val="28"/>
           <w:szCs w:val="28"/>
           <w:rtl/>
@@ -2027,6 +2071,7 @@
         <w:rPr>
           <w:noProof/>
         </w:rPr>
+        <w:lastRenderedPageBreak/>
         <w:drawing>
           <wp:inline distT="0" distB="0" distL="0" distR="0" wp14:anchorId="54040116" wp14:editId="32CEB914">
             <wp:extent cx="4914900" cy="4242335"/>
@@ -2043,7 +2088,7 @@
                     <pic:cNvPicPr/>
                   </pic:nvPicPr>
                   <pic:blipFill rotWithShape="1">
-                    <a:blip r:embed="rId12"/>
+                    <a:blip r:embed="rId13"/>
                     <a:srcRect l="21471" t="2671" r="21471" b="9738"/>
                     <a:stretch/>
                   </pic:blipFill>
@@ -2136,12 +2181,11 @@
         <w:rPr>
           <w:noProof/>
         </w:rPr>
-        <w:lastRenderedPageBreak/>
         <w:drawing>
-          <wp:inline distT="0" distB="0" distL="0" distR="0" wp14:anchorId="190AC726" wp14:editId="4F598D18">
-            <wp:extent cx="5048250" cy="4402074"/>
-            <wp:effectExtent l="0" t="0" r="0" b="0"/>
-            <wp:docPr id="9" name="Picture 9"/>
+          <wp:inline distT="0" distB="0" distL="0" distR="0" wp14:anchorId="388983FA" wp14:editId="1413C4B5">
+            <wp:extent cx="4267200" cy="3711102"/>
+            <wp:effectExtent l="0" t="0" r="0" b="3810"/>
+            <wp:docPr id="17" name="Picture 17"/>
             <wp:cNvGraphicFramePr>
               <a:graphicFrameLocks xmlns:a="http://schemas.openxmlformats.org/drawingml/2006/main" noChangeAspect="1"/>
             </wp:cNvGraphicFramePr>
@@ -2153,14 +2197,14 @@
                     <pic:cNvPicPr/>
                   </pic:nvPicPr>
                   <pic:blipFill rotWithShape="1">
-                    <a:blip r:embed="rId13"/>
-                    <a:srcRect l="21922" t="5341" r="21771" b="7335"/>
+                    <a:blip r:embed="rId14"/>
+                    <a:srcRect l="21322" t="5341" r="22222" b="7335"/>
                     <a:stretch/>
                   </pic:blipFill>
                   <pic:spPr bwMode="auto">
                     <a:xfrm>
                       <a:off x="0" y="0"/>
-                      <a:ext cx="5053376" cy="4406544"/>
+                      <a:ext cx="4270417" cy="3713900"/>
                     </a:xfrm>
                     <a:prstGeom prst="rect">
                       <a:avLst/>
@@ -2221,18 +2265,7 @@
           <w:szCs w:val="28"/>
           <w:u w:val="single"/>
         </w:rPr>
-        <w:t>Modify</w:t>
-      </w:r>
-      <w:r>
-        <w:rPr>
-          <w:rFonts w:asciiTheme="majorBidi" w:hAnsiTheme="majorBidi" w:cstheme="majorBidi"/>
-          <w:i/>
-          <w:iCs/>
-          <w:sz w:val="28"/>
-          <w:szCs w:val="28"/>
-          <w:u w:val="single"/>
-        </w:rPr>
-        <w:t xml:space="preserve"> book:</w:t>
+        <w:t>Modify book:</w:t>
       </w:r>
     </w:p>
     <w:p>
@@ -2243,7 +2276,6 @@
           <w:rFonts w:asciiTheme="majorBidi" w:hAnsiTheme="majorBidi" w:cstheme="majorBidi"/>
           <w:sz w:val="28"/>
           <w:szCs w:val="28"/>
-          <w:rtl/>
         </w:rPr>
       </w:pPr>
       <w:r>
@@ -2266,7 +2298,7 @@
                     <pic:cNvPicPr/>
                   </pic:nvPicPr>
                   <pic:blipFill rotWithShape="1">
-                    <a:blip r:embed="rId14"/>
+                    <a:blip r:embed="rId15"/>
                     <a:srcRect l="22222" t="5342" r="22072" b="6000"/>
                     <a:stretch/>
                   </pic:blipFill>
@@ -2302,16 +2334,56 @@
           <w:rFonts w:asciiTheme="majorBidi" w:hAnsiTheme="majorBidi" w:cstheme="majorBidi"/>
           <w:sz w:val="28"/>
           <w:szCs w:val="28"/>
-        </w:rPr>
-      </w:pPr>
-      <w:r>
-        <w:rPr>
-          <w:rFonts w:asciiTheme="majorBidi" w:hAnsiTheme="majorBidi" w:cstheme="majorBidi"/>
-          <w:sz w:val="28"/>
-          <w:szCs w:val="28"/>
+          <w:rtl/>
+        </w:rPr>
+      </w:pPr>
+      <w:r>
+        <w:rPr>
+          <w:noProof/>
         </w:rPr>
         <w:lastRenderedPageBreak/>
-        <w:t>Another screen remaining hear</w:t>
+        <w:drawing>
+          <wp:inline distT="0" distB="0" distL="0" distR="0" wp14:anchorId="051229EA" wp14:editId="5E376D96">
+            <wp:extent cx="5105400" cy="4556432"/>
+            <wp:effectExtent l="0" t="0" r="0" b="0"/>
+            <wp:docPr id="16" name="Picture 16"/>
+            <wp:cNvGraphicFramePr>
+              <a:graphicFrameLocks xmlns:a="http://schemas.openxmlformats.org/drawingml/2006/main" noChangeAspect="1"/>
+            </wp:cNvGraphicFramePr>
+            <a:graphic xmlns:a="http://schemas.openxmlformats.org/drawingml/2006/main">
+              <a:graphicData uri="http://schemas.openxmlformats.org/drawingml/2006/picture">
+                <pic:pic xmlns:pic="http://schemas.openxmlformats.org/drawingml/2006/picture">
+                  <pic:nvPicPr>
+                    <pic:cNvPr id="1" name=""/>
+                    <pic:cNvPicPr/>
+                  </pic:nvPicPr>
+                  <pic:blipFill rotWithShape="1">
+                    <a:blip r:embed="rId16"/>
+                    <a:srcRect l="21772" t="6409" r="22372" b="4932"/>
+                    <a:stretch/>
+                  </pic:blipFill>
+                  <pic:spPr bwMode="auto">
+                    <a:xfrm>
+                      <a:off x="0" y="0"/>
+                      <a:ext cx="5108037" cy="4558785"/>
+                    </a:xfrm>
+                    <a:prstGeom prst="rect">
+                      <a:avLst/>
+                    </a:prstGeom>
+                    <a:ln>
+                      <a:noFill/>
+                    </a:ln>
+                    <a:extLst>
+                      <a:ext uri="{53640926-AAD7-44D8-BBD7-CCE9431645EC}">
+                        <a14:shadowObscured xmlns:a14="http://schemas.microsoft.com/office/drawing/2010/main"/>
+                      </a:ext>
+                    </a:extLst>
+                  </pic:spPr>
+                </pic:pic>
+              </a:graphicData>
+            </a:graphic>
+          </wp:inline>
+        </w:drawing>
       </w:r>
     </w:p>
     <w:p>
@@ -2389,6 +2461,7 @@
         <w:rPr>
           <w:noProof/>
         </w:rPr>
+        <w:lastRenderedPageBreak/>
         <w:drawing>
           <wp:inline distT="0" distB="0" distL="0" distR="0" wp14:anchorId="297FE145" wp14:editId="2D19A4C5">
             <wp:extent cx="5400675" cy="4637380"/>
@@ -2405,7 +2478,7 @@
                     <pic:cNvPicPr/>
                   </pic:nvPicPr>
                   <pic:blipFill rotWithShape="1">
-                    <a:blip r:embed="rId15"/>
+                    <a:blip r:embed="rId17"/>
                     <a:srcRect l="21771" t="4807" r="21922" b="9204"/>
                     <a:stretch/>
                   </pic:blipFill>
@@ -2482,18 +2555,7 @@
           <w:szCs w:val="28"/>
           <w:u w:val="single"/>
         </w:rPr>
-        <w:t>Promote Customers</w:t>
-      </w:r>
-      <w:r>
-        <w:rPr>
-          <w:rFonts w:asciiTheme="majorBidi" w:hAnsiTheme="majorBidi" w:cstheme="majorBidi"/>
-          <w:i/>
-          <w:iCs/>
-          <w:sz w:val="28"/>
-          <w:szCs w:val="28"/>
-          <w:u w:val="single"/>
-        </w:rPr>
-        <w:t>:</w:t>
+        <w:t>Promote Customers:</w:t>
       </w:r>
     </w:p>
     <w:p>
@@ -2512,15 +2574,7 @@
           <w:sz w:val="28"/>
           <w:szCs w:val="28"/>
         </w:rPr>
-        <w:t xml:space="preserve">You can </w:t>
-      </w:r>
-      <w:r>
-        <w:rPr>
-          <w:rFonts w:asciiTheme="majorBidi" w:hAnsiTheme="majorBidi" w:cstheme="majorBidi"/>
-          <w:sz w:val="28"/>
-          <w:szCs w:val="28"/>
-        </w:rPr>
-        <w:t>promote users from customer to manager by entering his username.</w:t>
+        <w:t>You can promote users from customer to manager by entering his username.</w:t>
       </w:r>
     </w:p>
     <w:p>
@@ -2537,7 +2591,6 @@
         <w:rPr>
           <w:noProof/>
         </w:rPr>
-        <w:lastRenderedPageBreak/>
         <w:drawing>
           <wp:inline distT="0" distB="0" distL="0" distR="0" wp14:anchorId="1E4B948D" wp14:editId="5ECA731D">
             <wp:extent cx="3629025" cy="2867025"/>
@@ -2554,7 +2607,7 @@
                     <pic:cNvPicPr/>
                   </pic:nvPicPr>
                   <pic:blipFill rotWithShape="1">
-                    <a:blip r:embed="rId16"/>
+                    <a:blip r:embed="rId18"/>
                     <a:srcRect l="21772" t="13086" r="21021" b="6533"/>
                     <a:stretch/>
                   </pic:blipFill>
@@ -2609,18 +2662,8 @@
           <w:szCs w:val="28"/>
           <w:u w:val="single"/>
         </w:rPr>
-        <w:t>Add new publisher</w:t>
-      </w:r>
-      <w:r>
-        <w:rPr>
-          <w:rFonts w:asciiTheme="majorBidi" w:hAnsiTheme="majorBidi" w:cstheme="majorBidi"/>
-          <w:i/>
-          <w:iCs/>
-          <w:sz w:val="28"/>
-          <w:szCs w:val="28"/>
-          <w:u w:val="single"/>
-        </w:rPr>
-        <w:t>:</w:t>
+        <w:lastRenderedPageBreak/>
+        <w:t>Add new publisher:</w:t>
       </w:r>
     </w:p>
     <w:p>
@@ -2639,15 +2682,7 @@
           <w:sz w:val="28"/>
           <w:szCs w:val="28"/>
         </w:rPr>
-        <w:t>This frame is to add publishers’ data, “you can’t add new book with non-existing publisher in the database”</w:t>
-      </w:r>
-      <w:r>
-        <w:rPr>
-          <w:rFonts w:asciiTheme="majorBidi" w:hAnsiTheme="majorBidi" w:cstheme="majorBidi"/>
-          <w:sz w:val="28"/>
-          <w:szCs w:val="28"/>
-        </w:rPr>
-        <w:t>.</w:t>
+        <w:t>This frame is to add publishers’ data, “you can’t add new book with non-existing publisher in the database”.</w:t>
       </w:r>
     </w:p>
     <w:p>
@@ -2680,7 +2715,7 @@
                     <pic:cNvPicPr/>
                   </pic:nvPicPr>
                   <pic:blipFill rotWithShape="1">
-                    <a:blip r:embed="rId17"/>
+                    <a:blip r:embed="rId19"/>
                     <a:srcRect l="21471" t="15489" r="21922" b="6000"/>
                     <a:stretch/>
                   </pic:blipFill>
@@ -2819,71 +2854,72 @@
           <w:sz w:val="28"/>
           <w:szCs w:val="28"/>
         </w:rPr>
+        <w:t xml:space="preserve">b. The top 5 customers who purchase the most purchase amount in descending </w:t>
+      </w:r>
+      <w:r>
+        <w:rPr>
+          <w:rFonts w:asciiTheme="majorBidi" w:hAnsiTheme="majorBidi" w:cstheme="majorBidi"/>
+          <w:sz w:val="28"/>
+          <w:szCs w:val="28"/>
+        </w:rPr>
+        <w:t>order for the last three months.</w:t>
+      </w:r>
+    </w:p>
+    <w:p>
+      <w:pPr>
+        <w:pStyle w:val="ListParagraph"/>
+        <w:ind w:left="1530"/>
+        <w:rPr>
+          <w:rFonts w:asciiTheme="majorBidi" w:hAnsiTheme="majorBidi" w:cstheme="majorBidi"/>
+          <w:sz w:val="28"/>
+          <w:szCs w:val="28"/>
+        </w:rPr>
+      </w:pPr>
+      <w:r>
+        <w:rPr>
+          <w:rFonts w:asciiTheme="majorBidi" w:hAnsiTheme="majorBidi" w:cstheme="majorBidi"/>
+          <w:sz w:val="28"/>
+          <w:szCs w:val="28"/>
+        </w:rPr>
+        <w:t>c. The top 10 selling books for the last three months</w:t>
+      </w:r>
+      <w:r>
+        <w:rPr>
+          <w:rFonts w:asciiTheme="majorBidi" w:hAnsiTheme="majorBidi" w:cstheme="majorBidi"/>
+          <w:sz w:val="28"/>
+          <w:szCs w:val="28"/>
+        </w:rPr>
+        <w:t>.</w:t>
+      </w:r>
+    </w:p>
+    <w:p>
+      <w:pPr>
+        <w:pStyle w:val="ListParagraph"/>
+        <w:ind w:left="1080"/>
+        <w:rPr>
+          <w:rFonts w:asciiTheme="majorBidi" w:hAnsiTheme="majorBidi" w:cstheme="majorBidi"/>
+          <w:sz w:val="28"/>
+          <w:szCs w:val="28"/>
+        </w:rPr>
+      </w:pPr>
+      <w:bookmarkStart w:id="0" w:name="_GoBack"/>
+    </w:p>
+    <w:bookmarkEnd w:id="0"/>
+    <w:p>
+      <w:pPr>
+        <w:pStyle w:val="ListParagraph"/>
+        <w:ind w:left="1080"/>
+        <w:rPr>
+          <w:rFonts w:asciiTheme="majorBidi" w:hAnsiTheme="majorBidi" w:cstheme="majorBidi"/>
+          <w:sz w:val="28"/>
+          <w:szCs w:val="28"/>
+        </w:rPr>
+      </w:pPr>
+      <w:r>
+        <w:rPr>
+          <w:noProof/>
+        </w:rPr>
         <w:lastRenderedPageBreak/>
-        <w:t xml:space="preserve">b. The top 5 customers who purchase the most purchase amount in descending </w:t>
-      </w:r>
-      <w:r>
-        <w:rPr>
-          <w:rFonts w:asciiTheme="majorBidi" w:hAnsiTheme="majorBidi" w:cstheme="majorBidi"/>
-          <w:sz w:val="28"/>
-          <w:szCs w:val="28"/>
-        </w:rPr>
-        <w:t>order for the last three months.</w:t>
-      </w:r>
-    </w:p>
-    <w:p>
-      <w:pPr>
-        <w:pStyle w:val="ListParagraph"/>
-        <w:ind w:left="1530"/>
-        <w:rPr>
-          <w:rFonts w:asciiTheme="majorBidi" w:hAnsiTheme="majorBidi" w:cstheme="majorBidi"/>
-          <w:sz w:val="28"/>
-          <w:szCs w:val="28"/>
-        </w:rPr>
-      </w:pPr>
-      <w:r>
-        <w:rPr>
-          <w:rFonts w:asciiTheme="majorBidi" w:hAnsiTheme="majorBidi" w:cstheme="majorBidi"/>
-          <w:sz w:val="28"/>
-          <w:szCs w:val="28"/>
-        </w:rPr>
-        <w:t>c. The top 10 selling books for the last three months</w:t>
-      </w:r>
-      <w:r>
-        <w:rPr>
-          <w:rFonts w:asciiTheme="majorBidi" w:hAnsiTheme="majorBidi" w:cstheme="majorBidi"/>
-          <w:sz w:val="28"/>
-          <w:szCs w:val="28"/>
-        </w:rPr>
-        <w:t>.</w:t>
-      </w:r>
-    </w:p>
-    <w:p>
-      <w:pPr>
-        <w:pStyle w:val="ListParagraph"/>
-        <w:ind w:left="1080"/>
-        <w:rPr>
-          <w:rFonts w:asciiTheme="majorBidi" w:hAnsiTheme="majorBidi" w:cstheme="majorBidi"/>
-          <w:sz w:val="28"/>
-          <w:szCs w:val="28"/>
-        </w:rPr>
-      </w:pPr>
-    </w:p>
-    <w:p>
-      <w:pPr>
-        <w:pStyle w:val="ListParagraph"/>
-        <w:ind w:left="1080"/>
-        <w:rPr>
-          <w:rFonts w:asciiTheme="majorBidi" w:hAnsiTheme="majorBidi" w:cstheme="majorBidi"/>
-          <w:sz w:val="28"/>
-          <w:szCs w:val="28"/>
-        </w:rPr>
-      </w:pPr>
-      <w:bookmarkStart w:id="0" w:name="_GoBack"/>
-      <w:r>
-        <w:rPr>
-          <w:noProof/>
-        </w:rPr>
         <w:drawing>
           <wp:inline distT="0" distB="0" distL="0" distR="0" wp14:anchorId="5B952E38" wp14:editId="79E240EE">
             <wp:extent cx="5086350" cy="4435297"/>
@@ -2900,7 +2936,7 @@
                     <pic:cNvPicPr/>
                   </pic:nvPicPr>
                   <pic:blipFill rotWithShape="1">
-                    <a:blip r:embed="rId18"/>
+                    <a:blip r:embed="rId20"/>
                     <a:srcRect l="21922" t="6944" r="21771" b="5733"/>
                     <a:stretch/>
                   </pic:blipFill>
@@ -2927,7 +2963,6 @@
           </wp:inline>
         </w:drawing>
       </w:r>
-      <w:bookmarkEnd w:id="0"/>
     </w:p>
     <w:sectPr>
       <w:pgSz w:w="12240" w:h="15840"/>

</xml_diff>